<commit_message>
what does this gsub do?
</commit_message>
<xml_diff>
--- a/test/fixtures/export/Using zotero.lua .md to .docx to add canonic number after comma without 'p.' #2248.docx
+++ b/test/fixtures/export/Using zotero.lua .md to .docx to add canonic number after comma without 'p.' #2248.docx
@@ -69,7 +69,7 @@
         <w:fldChar w:fldCharType="begin"/>
       </w:r>
       <w:r>
-        <w:instrText xml:space="preserve"> ADDIN ZOTERO_ITEM CSL_CITATION {"properties":{"noteIndex":0,"formattedCitation":"[-@Aristotle2006RhetoricTheory{}, 1365b]"},"citationItems":[{"locator":"","id":102,"label":"page","suppress-author":true,"suffix":", 1365b","prefix":"","uris":["http://zotero.org/users/8230813/items/2G4SZNTX"],"uri":["http://zotero.org/users/8230813/items/2G4SZNTX"],"itemData":{"ISBN":"978-0-19-530509-8","language":"en","id":"Aristotle2006RhetoricTheory","number-of-pages":"337","call-number":"PN173.A7 K46 2007","editor":[{"given":"George Alexander","family":"Kennedy"}],"issued":{"date-parts":[[2006,6]]},"original-date":{"literal":"circa 323 B.C.E."},"title":"On rhetoric: a theory of civic discourse","translator":[{"given":"George Alexander","family":"Kennedy"}],"edition":"2","title-short":"On rhetoric","publisher-place":"New York, NY, USA","source":"Library of Congress ISBN","type":"book","note":"OCLC: ocm62282427","citation-key":"Aristotle2006RhetoricTheory","event-place":"New York, NY, USA","author":[{"literal":"Aristotle"}],"publisher":"Oxford University Press"}}],"citationID":"00000001","schema":"https://github.com/citation-style-language/schema/raw/master/csl-citation.json"}   </w:instrText>
+        <w:instrText xml:space="preserve"> ADDIN ZOTERO_ITEM CSL_CITATION {"schema":"https://github.com/citation-style-language/schema/raw/master/csl-citation.json","citationID":"00000001","citationItems":[{"prefix":"","suffix":", 1365b","uris":["http://zotero.org/users/8230813/items/Q7EFUP4F"],"itemData":{"event-place":"New York, NY, USA","editor":[{"family":"Kennedy","given":"George Alexander"}],"source":"Library of Congress ISBN","citation-key":"Aristotle2006RhetoricTheory","type":"book","note":"OCLC: ocm62282427","title-short":"On rhetoric","number-of-pages":"337","id":"Aristotle2006RhetoricTheory","author":[{"literal":"Aristotle"}],"edition":"2","translator":[{"family":"Kennedy","given":"George Alexander"}],"title":"On rhetoric: a theory of civic discourse","ISBN":"978-0-19-530509-8","original-date":{"literal":"circa 323 B.C.E."},"language":"en","issued":{"date-parts":[[2006,6]]},"call-number":"PN173.A7 K46 2007","publisher":"Oxford University Press","publisher-place":"New York, NY, USA"},"uri":["http://zotero.org/users/8230813/items/Q7EFUP4F"],"label":"page","suppress-author":true,"id":102,"locator":""}],"properties":{"formattedCitation":"[-@Aristotle2006RhetoricTheory{}, 1365b]","noteIndex":0}}   </w:instrText>
       </w:r>
       <w:r>
         <w:fldChar w:fldCharType="separate"/>
@@ -124,7 +124,7 @@
         <w:fldChar w:fldCharType="begin"/>
       </w:r>
       <w:r>
-        <w:instrText xml:space="preserve"> ADDIN ZOTERO_ITEM CSL_CITATION {"properties":{"noteIndex":0,"formattedCitation":"[@Billig1991IdeologyOpinions, esp. chapters 1 and 6]"},"citationItems":[{"suffix":", esp. chapters 1 and 6","prefix":"","id":103,"uris":["http://zotero.org/users/8230813/items/VD3X3C8R"],"uri":["http://zotero.org/users/8230813/items/VD3X3C8R"],"itemData":{"ISBN":"978-0-8039-8332-8","publisher-place":"London, England","language":"en","id":"Billig1991IdeologyOpinions","title-short":"Ideology and opinions","author":[{"given":"Michael","family":"Billig"}],"title":"Ideology and opinions: studies in rhetorical psychology","collection-title":"Loughborough studies in communication and discourse","event-place":"London, England","type":"book","note":"MAG ID: 386349523","citation-key":"Billig1991IdeologyOpinions","issued":{"date-parts":[[1991]]},"publisher":"Sage Publications","number-of-pages":"216"}}],"citationID":"00000002","schema":"https://github.com/citation-style-language/schema/raw/master/csl-citation.json"}   </w:instrText>
+        <w:instrText xml:space="preserve"> ADDIN ZOTERO_ITEM CSL_CITATION {"schema":"https://github.com/citation-style-language/schema/raw/master/csl-citation.json","citationID":"00000002","citationItems":[{"prefix":"","uris":["http://zotero.org/users/8230813/items/5BWAZGDU"],"itemData":{"language":"en","event-place":"London, England","title":"Ideology and opinions: studies in rhetorical psychology","citation-key":"Billig1991IdeologyOpinions","publisher-place":"London, England","type":"book","note":"MAG ID: 386349523","title-short":"Ideology and opinions","ISBN":"978-0-8039-8332-8","publisher":"Sage Publications","author":[{"family":"Billig","given":"Michael"}],"number-of-pages":"216","collection-title":"Loughborough studies in communication and discourse","id":"Billig1991IdeologyOpinions","issued":{"date-parts":[[1991]]}},"suffix":", esp. chapters 1 and 6","id":103,"uri":["http://zotero.org/users/8230813/items/5BWAZGDU"]}],"properties":{"formattedCitation":"[@Billig1991IdeologyOpinions, esp. chapters 1 and 6]","noteIndex":0}}   </w:instrText>
       </w:r>
       <w:r>
         <w:fldChar w:fldCharType="separate"/>
@@ -410,7 +410,7 @@
         <w:fldChar w:fldCharType="begin"/>
       </w:r>
       <w:r>
-        <w:instrText xml:space="preserve"> ADDIN ZOTERO_ITEM CSL_CITATION {"properties":{"noteIndex":0,"formattedCitation":"[@Billig1991IdeologyOpinions, one suffix after comma]"},"citationItems":[{"suffix":", one suffix after comma","prefix":"","id":103,"uris":["http://zotero.org/users/8230813/items/VD3X3C8R"],"uri":["http://zotero.org/users/8230813/items/VD3X3C8R"],"itemData":{"ISBN":"978-0-8039-8332-8","publisher-place":"London, England","language":"en","id":"Billig1991IdeologyOpinions","title-short":"Ideology and opinions","author":[{"given":"Michael","family":"Billig"}],"title":"Ideology and opinions: studies in rhetorical psychology","collection-title":"Loughborough studies in communication and discourse","event-place":"London, England","type":"book","note":"MAG ID: 386349523","citation-key":"Billig1991IdeologyOpinions","issued":{"date-parts":[[1991]]},"publisher":"Sage Publications","number-of-pages":"216"}}],"citationID":"00000003","schema":"https://github.com/citation-style-language/schema/raw/master/csl-citation.json"}   </w:instrText>
+        <w:instrText xml:space="preserve"> ADDIN ZOTERO_ITEM CSL_CITATION {"schema":"https://github.com/citation-style-language/schema/raw/master/csl-citation.json","citationID":"00000003","citationItems":[{"prefix":"","uris":["http://zotero.org/users/8230813/items/5BWAZGDU"],"itemData":{"language":"en","event-place":"London, England","title":"Ideology and opinions: studies in rhetorical psychology","citation-key":"Billig1991IdeologyOpinions","publisher-place":"London, England","type":"book","note":"MAG ID: 386349523","title-short":"Ideology and opinions","ISBN":"978-0-8039-8332-8","publisher":"Sage Publications","author":[{"family":"Billig","given":"Michael"}],"number-of-pages":"216","collection-title":"Loughborough studies in communication and discourse","id":"Billig1991IdeologyOpinions","issued":{"date-parts":[[1991]]}},"suffix":", one suffix after comma","id":103,"uri":["http://zotero.org/users/8230813/items/5BWAZGDU"]}],"properties":{"formattedCitation":"[@Billig1991IdeologyOpinions, one suffix after comma]","noteIndex":0}}   </w:instrText>
       </w:r>
       <w:r>
         <w:fldChar w:fldCharType="separate"/>
@@ -440,7 +440,7 @@
         <w:fldChar w:fldCharType="begin"/>
       </w:r>
       <w:r>
-        <w:instrText xml:space="preserve"> ADDIN ZOTERO_ITEM CSL_CITATION {"properties":{"noteIndex":0,"formattedCitation":"[@Billig1991IdeologyOpinions 2 suffix without comma]"},"citationItems":[{"locator":"2","suffix":"suffix without comma","label":"page","prefix":"","id":103,"uris":["http://zotero.org/users/8230813/items/VD3X3C8R"],"uri":["http://zotero.org/users/8230813/items/VD3X3C8R"],"itemData":{"ISBN":"978-0-8039-8332-8","publisher-place":"London, England","language":"en","id":"Billig1991IdeologyOpinions","title-short":"Ideology and opinions","author":[{"given":"Michael","family":"Billig"}],"title":"Ideology and opinions: studies in rhetorical psychology","collection-title":"Loughborough studies in communication and discourse","event-place":"London, England","type":"book","note":"MAG ID: 386349523","citation-key":"Billig1991IdeologyOpinions","issued":{"date-parts":[[1991]]},"publisher":"Sage Publications","number-of-pages":"216"}}],"citationID":"00000004","schema":"https://github.com/citation-style-language/schema/raw/master/csl-citation.json"}   </w:instrText>
+        <w:instrText xml:space="preserve"> ADDIN ZOTERO_ITEM CSL_CITATION {"schema":"https://github.com/citation-style-language/schema/raw/master/csl-citation.json","citationID":"00000004","citationItems":[{"prefix":"","uris":["http://zotero.org/users/8230813/items/5BWAZGDU"],"itemData":{"language":"en","event-place":"London, England","title":"Ideology and opinions: studies in rhetorical psychology","citation-key":"Billig1991IdeologyOpinions","publisher-place":"London, England","type":"book","note":"MAG ID: 386349523","title-short":"Ideology and opinions","ISBN":"978-0-8039-8332-8","publisher":"Sage Publications","author":[{"family":"Billig","given":"Michael"}],"number-of-pages":"216","collection-title":"Loughborough studies in communication and discourse","id":"Billig1991IdeologyOpinions","issued":{"date-parts":[[1991]]}},"uri":["http://zotero.org/users/8230813/items/5BWAZGDU"],"label":"page","suffix":"  suffix without comma","id":103,"locator":"2"}],"properties":{"formattedCitation":"[@Billig1991IdeologyOpinions 2 suffix without comma]","noteIndex":0}}   </w:instrText>
       </w:r>
       <w:r>
         <w:fldChar w:fldCharType="separate"/>
@@ -470,7 +470,7 @@
         <w:fldChar w:fldCharType="begin"/>
       </w:r>
       <w:r>
-        <w:instrText xml:space="preserve"> ADDIN ZOTERO_ITEM CSL_CITATION {"properties":{"noteIndex":0,"formattedCitation":"[@Billig1991IdeologyOpinions, 3 suffix after comma with number]"},"citationItems":[{"locator":"3","suffix":"suffix after comma with number","label":"page","prefix":"","id":103,"uris":["http://zotero.org/users/8230813/items/VD3X3C8R"],"uri":["http://zotero.org/users/8230813/items/VD3X3C8R"],"itemData":{"ISBN":"978-0-8039-8332-8","publisher-place":"London, England","language":"en","id":"Billig1991IdeologyOpinions","title-short":"Ideology and opinions","author":[{"given":"Michael","family":"Billig"}],"title":"Ideology and opinions: studies in rhetorical psychology","collection-title":"Loughborough studies in communication and discourse","event-place":"London, England","type":"book","note":"MAG ID: 386349523","citation-key":"Billig1991IdeologyOpinions","issued":{"date-parts":[[1991]]},"publisher":"Sage Publications","number-of-pages":"216"}}],"citationID":"00000005","schema":"https://github.com/citation-style-language/schema/raw/master/csl-citation.json"}   </w:instrText>
+        <w:instrText xml:space="preserve"> ADDIN ZOTERO_ITEM CSL_CITATION {"schema":"https://github.com/citation-style-language/schema/raw/master/csl-citation.json","citationID":"00000005","citationItems":[{"prefix":"","uris":["http://zotero.org/users/8230813/items/5BWAZGDU"],"itemData":{"language":"en","event-place":"London, England","title":"Ideology and opinions: studies in rhetorical psychology","citation-key":"Billig1991IdeologyOpinions","publisher-place":"London, England","type":"book","note":"MAG ID: 386349523","title-short":"Ideology and opinions","ISBN":"978-0-8039-8332-8","publisher":"Sage Publications","author":[{"family":"Billig","given":"Michael"}],"number-of-pages":"216","collection-title":"Loughborough studies in communication and discourse","id":"Billig1991IdeologyOpinions","issued":{"date-parts":[[1991]]}},"uri":["http://zotero.org/users/8230813/items/5BWAZGDU"],"label":"page","suffix":" suffix after comma with number","id":103,"locator":"3"}],"properties":{"formattedCitation":"[@Billig1991IdeologyOpinions, 3 suffix after comma with number]","noteIndex":0}}   </w:instrText>
       </w:r>
       <w:r>
         <w:fldChar w:fldCharType="separate"/>
@@ -500,7 +500,7 @@
         <w:fldChar w:fldCharType="begin"/>
       </w:r>
       <w:r>
-        <w:instrText xml:space="preserve"> ADDIN ZOTERO_ITEM CSL_CITATION {"properties":{"noteIndex":0,"formattedCitation":"[@Billig1991IdeologyOpinions, iv wordAfterRoman]"},"citationItems":[{"suffix":", iv wordAfterRoman","prefix":"","id":103,"uris":["http://zotero.org/users/8230813/items/VD3X3C8R"],"uri":["http://zotero.org/users/8230813/items/VD3X3C8R"],"itemData":{"ISBN":"978-0-8039-8332-8","publisher-place":"London, England","language":"en","id":"Billig1991IdeologyOpinions","title-short":"Ideology and opinions","author":[{"given":"Michael","family":"Billig"}],"title":"Ideology and opinions: studies in rhetorical psychology","collection-title":"Loughborough studies in communication and discourse","event-place":"London, England","type":"book","note":"MAG ID: 386349523","citation-key":"Billig1991IdeologyOpinions","issued":{"date-parts":[[1991]]},"publisher":"Sage Publications","number-of-pages":"216"}}],"citationID":"00000006","schema":"https://github.com/citation-style-language/schema/raw/master/csl-citation.json"}   </w:instrText>
+        <w:instrText xml:space="preserve"> ADDIN ZOTERO_ITEM CSL_CITATION {"schema":"https://github.com/citation-style-language/schema/raw/master/csl-citation.json","citationID":"00000006","citationItems":[{"prefix":"","uris":["http://zotero.org/users/8230813/items/5BWAZGDU"],"itemData":{"language":"en","event-place":"London, England","title":"Ideology and opinions: studies in rhetorical psychology","citation-key":"Billig1991IdeologyOpinions","publisher-place":"London, England","type":"book","note":"MAG ID: 386349523","title-short":"Ideology and opinions","ISBN":"978-0-8039-8332-8","publisher":"Sage Publications","author":[{"family":"Billig","given":"Michael"}],"number-of-pages":"216","collection-title":"Loughborough studies in communication and discourse","id":"Billig1991IdeologyOpinions","issued":{"date-parts":[[1991]]}},"suffix":", iv wordAfterRoman","id":103,"uri":["http://zotero.org/users/8230813/items/5BWAZGDU"]}],"properties":{"formattedCitation":"[@Billig1991IdeologyOpinions, iv wordAfterRoman]","noteIndex":0}}   </w:instrText>
       </w:r>
       <w:r>
         <w:fldChar w:fldCharType="separate"/>
@@ -530,7 +530,7 @@
         <w:fldChar w:fldCharType="begin"/>
       </w:r>
       <w:r>
-        <w:instrText xml:space="preserve"> ADDIN ZOTERO_ITEM CSL_CITATION {"properties":{"noteIndex":0,"formattedCitation":"[@Billig1991IdeologyOpinions, one]"},"citationItems":[{"suffix":", one","prefix":"","id":103,"uris":["http://zotero.org/users/8230813/items/VD3X3C8R"],"uri":["http://zotero.org/users/8230813/items/VD3X3C8R"],"itemData":{"ISBN":"978-0-8039-8332-8","publisher-place":"London, England","language":"en","id":"Billig1991IdeologyOpinions","title-short":"Ideology and opinions","author":[{"given":"Michael","family":"Billig"}],"title":"Ideology and opinions: studies in rhetorical psychology","collection-title":"Loughborough studies in communication and discourse","event-place":"London, England","type":"book","note":"MAG ID: 386349523","citation-key":"Billig1991IdeologyOpinions","issued":{"date-parts":[[1991]]},"publisher":"Sage Publications","number-of-pages":"216"}}],"citationID":"00000007","schema":"https://github.com/citation-style-language/schema/raw/master/csl-citation.json"}   </w:instrText>
+        <w:instrText xml:space="preserve"> ADDIN ZOTERO_ITEM CSL_CITATION {"schema":"https://github.com/citation-style-language/schema/raw/master/csl-citation.json","citationID":"00000007","citationItems":[{"prefix":"","uris":["http://zotero.org/users/8230813/items/5BWAZGDU"],"itemData":{"language":"en","event-place":"London, England","title":"Ideology and opinions: studies in rhetorical psychology","citation-key":"Billig1991IdeologyOpinions","publisher-place":"London, England","type":"book","note":"MAG ID: 386349523","title-short":"Ideology and opinions","ISBN":"978-0-8039-8332-8","publisher":"Sage Publications","author":[{"family":"Billig","given":"Michael"}],"number-of-pages":"216","collection-title":"Loughborough studies in communication and discourse","id":"Billig1991IdeologyOpinions","issued":{"date-parts":[[1991]]}},"suffix":", one","id":103,"uri":["http://zotero.org/users/8230813/items/5BWAZGDU"]}],"properties":{"formattedCitation":"[@Billig1991IdeologyOpinions, one]","noteIndex":0}}   </w:instrText>
       </w:r>
       <w:r>
         <w:fldChar w:fldCharType="separate"/>
@@ -560,7 +560,7 @@
         <w:fldChar w:fldCharType="begin"/>
       </w:r>
       <w:r>
-        <w:instrText xml:space="preserve"> ADDIN ZOTERO_ITEM CSL_CITATION {"properties":{"noteIndex":0,"formattedCitation":"[@Billig1991IdeologyOpinions, p. vi]"},"citationItems":[{"locator":" vi","suffix":"","label":"page","prefix":"","id":103,"uris":["http://zotero.org/users/8230813/items/VD3X3C8R"],"uri":["http://zotero.org/users/8230813/items/VD3X3C8R"],"itemData":{"ISBN":"978-0-8039-8332-8","publisher-place":"London, England","language":"en","id":"Billig1991IdeologyOpinions","title-short":"Ideology and opinions","author":[{"given":"Michael","family":"Billig"}],"title":"Ideology and opinions: studies in rhetorical psychology","collection-title":"Loughborough studies in communication and discourse","event-place":"London, England","type":"book","note":"MAG ID: 386349523","citation-key":"Billig1991IdeologyOpinions","issued":{"date-parts":[[1991]]},"publisher":"Sage Publications","number-of-pages":"216"}}],"citationID":"00000008","schema":"https://github.com/citation-style-language/schema/raw/master/csl-citation.json"}   </w:instrText>
+        <w:instrText xml:space="preserve"> ADDIN ZOTERO_ITEM CSL_CITATION {"schema":"https://github.com/citation-style-language/schema/raw/master/csl-citation.json","citationID":"00000008","citationItems":[{"prefix":"","uris":["http://zotero.org/users/8230813/items/5BWAZGDU"],"itemData":{"language":"en","event-place":"London, England","title":"Ideology and opinions: studies in rhetorical psychology","citation-key":"Billig1991IdeologyOpinions","publisher-place":"London, England","type":"book","note":"MAG ID: 386349523","title-short":"Ideology and opinions","ISBN":"978-0-8039-8332-8","publisher":"Sage Publications","author":[{"family":"Billig","given":"Michael"}],"number-of-pages":"216","collection-title":"Loughborough studies in communication and discourse","id":"Billig1991IdeologyOpinions","issued":{"date-parts":[[1991]]}},"uri":["http://zotero.org/users/8230813/items/5BWAZGDU"],"label":"page","suffix":"","id":103,"locator":" vi"}],"properties":{"formattedCitation":"[@Billig1991IdeologyOpinions, p. vi]","noteIndex":0}}   </w:instrText>
       </w:r>
       <w:r>
         <w:fldChar w:fldCharType="separate"/>
@@ -590,7 +590,7 @@
         <w:fldChar w:fldCharType="begin"/>
       </w:r>
       <w:r>
-        <w:instrText xml:space="preserve"> ADDIN ZOTERO_ITEM CSL_CITATION {"properties":{"noteIndex":0,"formattedCitation":"[@Billig1991IdeologyOpinions a seventh case without comma]"},"citationItems":[{"suffix":"a seventh case without comma","prefix":"","id":103,"uris":["http://zotero.org/users/8230813/items/VD3X3C8R"],"uri":["http://zotero.org/users/8230813/items/VD3X3C8R"],"itemData":{"ISBN":"978-0-8039-8332-8","publisher-place":"London, England","language":"en","id":"Billig1991IdeologyOpinions","title-short":"Ideology and opinions","author":[{"given":"Michael","family":"Billig"}],"title":"Ideology and opinions: studies in rhetorical psychology","collection-title":"Loughborough studies in communication and discourse","event-place":"London, England","type":"book","note":"MAG ID: 386349523","citation-key":"Billig1991IdeologyOpinions","issued":{"date-parts":[[1991]]},"publisher":"Sage Publications","number-of-pages":"216"}}],"citationID":"00000009","schema":"https://github.com/citation-style-language/schema/raw/master/csl-citation.json"}   </w:instrText>
+        <w:instrText xml:space="preserve"> ADDIN ZOTERO_ITEM CSL_CITATION {"schema":"https://github.com/citation-style-language/schema/raw/master/csl-citation.json","citationID":"00000009","citationItems":[{"prefix":"","uris":["http://zotero.org/users/8230813/items/5BWAZGDU"],"itemData":{"language":"en","event-place":"London, England","title":"Ideology and opinions: studies in rhetorical psychology","citation-key":"Billig1991IdeologyOpinions","publisher-place":"London, England","type":"book","note":"MAG ID: 386349523","title-short":"Ideology and opinions","ISBN":"978-0-8039-8332-8","publisher":"Sage Publications","author":[{"family":"Billig","given":"Michael"}],"number-of-pages":"216","collection-title":"Loughborough studies in communication and discourse","id":"Billig1991IdeologyOpinions","issued":{"date-parts":[[1991]]}},"suffix":" a seventh case without comma","id":103,"uri":["http://zotero.org/users/8230813/items/5BWAZGDU"]}],"properties":{"formattedCitation":"[@Billig1991IdeologyOpinions a seventh case without comma]","noteIndex":0}}   </w:instrText>
       </w:r>
       <w:r>
         <w:fldChar w:fldCharType="separate"/>
@@ -626,7 +626,7 @@
         <w:fldChar w:fldCharType="begin"/>
       </w:r>
       <w:r>
-        <w:instrText xml:space="preserve"> ADDIN ZOTERO_ITEM CSL_CITATION {"properties":{"noteIndex":0,"formattedCitation":"[@Billig1991IdeologyOpinions{ii, A, D-Z}, with a suffix]"},"citationItems":[{"locator":"ii, A, D-Z","suffix":", with a suffix","label":"page","prefix":"","id":103,"uris":["http://zotero.org/users/8230813/items/VD3X3C8R"],"uri":["http://zotero.org/users/8230813/items/VD3X3C8R"],"itemData":{"ISBN":"978-0-8039-8332-8","publisher-place":"London, England","language":"en","id":"Billig1991IdeologyOpinions","title-short":"Ideology and opinions","author":[{"given":"Michael","family":"Billig"}],"title":"Ideology and opinions: studies in rhetorical psychology","collection-title":"Loughborough studies in communication and discourse","event-place":"London, England","type":"book","note":"MAG ID: 386349523","citation-key":"Billig1991IdeologyOpinions","issued":{"date-parts":[[1991]]},"publisher":"Sage Publications","number-of-pages":"216"}}],"citationID":"00000010","schema":"https://github.com/citation-style-language/schema/raw/master/csl-citation.json"}   </w:instrText>
+        <w:instrText xml:space="preserve"> ADDIN ZOTERO_ITEM CSL_CITATION {"schema":"https://github.com/citation-style-language/schema/raw/master/csl-citation.json","citationID":"00000010","citationItems":[{"prefix":"","uris":["http://zotero.org/users/8230813/items/5BWAZGDU"],"itemData":{"language":"en","event-place":"London, England","title":"Ideology and opinions: studies in rhetorical psychology","citation-key":"Billig1991IdeologyOpinions","publisher-place":"London, England","type":"book","note":"MAG ID: 386349523","title-short":"Ideology and opinions","ISBN":"978-0-8039-8332-8","publisher":"Sage Publications","author":[{"family":"Billig","given":"Michael"}],"number-of-pages":"216","collection-title":"Loughborough studies in communication and discourse","id":"Billig1991IdeologyOpinions","issued":{"date-parts":[[1991]]}},"uri":["http://zotero.org/users/8230813/items/5BWAZGDU"],"label":"page","suffix":", with a suffix","id":103,"locator":"ii, A, D-Z"}],"properties":{"formattedCitation":"[@Billig1991IdeologyOpinions{ii, A, D-Z}, with a suffix]","noteIndex":0}}   </w:instrText>
       </w:r>
       <w:r>
         <w:fldChar w:fldCharType="separate"/>
@@ -656,7 +656,7 @@
         <w:fldChar w:fldCharType="begin"/>
       </w:r>
       <w:r>
-        <w:instrText xml:space="preserve"> ADDIN ZOTERO_ITEM CSL_CITATION {"properties":{"noteIndex":0,"formattedCitation":"[@Billig1991IdeologyOpinions, {pp. iv, vi-xi, (xv)-(xvii)} with suffix here]"},"citationItems":[{"locator":" iv, vi-xi, (xv)-(xvii)","suffix":"with suffix here","label":"page","prefix":"","id":103,"uris":["http://zotero.org/users/8230813/items/VD3X3C8R"],"uri":["http://zotero.org/users/8230813/items/VD3X3C8R"],"itemData":{"ISBN":"978-0-8039-8332-8","publisher-place":"London, England","language":"en","id":"Billig1991IdeologyOpinions","title-short":"Ideology and opinions","author":[{"given":"Michael","family":"Billig"}],"title":"Ideology and opinions: studies in rhetorical psychology","collection-title":"Loughborough studies in communication and discourse","event-place":"London, England","type":"book","note":"MAG ID: 386349523","citation-key":"Billig1991IdeologyOpinions","issued":{"date-parts":[[1991]]},"publisher":"Sage Publications","number-of-pages":"216"}}],"citationID":"00000011","schema":"https://github.com/citation-style-language/schema/raw/master/csl-citation.json"}   </w:instrText>
+        <w:instrText xml:space="preserve"> ADDIN ZOTERO_ITEM CSL_CITATION {"schema":"https://github.com/citation-style-language/schema/raw/master/csl-citation.json","citationID":"00000011","citationItems":[{"prefix":"","uris":["http://zotero.org/users/8230813/items/5BWAZGDU"],"itemData":{"language":"en","event-place":"London, England","title":"Ideology and opinions: studies in rhetorical psychology","citation-key":"Billig1991IdeologyOpinions","publisher-place":"London, England","type":"book","note":"MAG ID: 386349523","title-short":"Ideology and opinions","ISBN":"978-0-8039-8332-8","publisher":"Sage Publications","author":[{"family":"Billig","given":"Michael"}],"number-of-pages":"216","collection-title":"Loughborough studies in communication and discourse","id":"Billig1991IdeologyOpinions","issued":{"date-parts":[[1991]]}},"uri":["http://zotero.org/users/8230813/items/5BWAZGDU"],"label":"page","suffix":" with suffix here","id":103,"locator":" iv, vi-xi, (xv)-(xvii)"}],"properties":{"formattedCitation":"[@Billig1991IdeologyOpinions, {pp. iv, vi-xi, (xv)-(xvii)} with suffix here]","noteIndex":0}}   </w:instrText>
       </w:r>
       <w:r>
         <w:fldChar w:fldCharType="separate"/>
@@ -686,7 +686,7 @@
         <w:fldChar w:fldCharType="begin"/>
       </w:r>
       <w:r>
-        <w:instrText xml:space="preserve"> ADDIN ZOTERO_ITEM CSL_CITATION {"properties":{"noteIndex":0,"formattedCitation":"[@Billig1991IdeologyOpinions{}, 99 years later]"},"citationItems":[{"locator":"","suffix":", 99 years later","label":"page","prefix":"","id":103,"uris":["http://zotero.org/users/8230813/items/VD3X3C8R"],"uri":["http://zotero.org/users/8230813/items/VD3X3C8R"],"itemData":{"ISBN":"978-0-8039-8332-8","publisher-place":"London, England","language":"en","id":"Billig1991IdeologyOpinions","title-short":"Ideology and opinions","author":[{"given":"Michael","family":"Billig"}],"title":"Ideology and opinions: studies in rhetorical psychology","collection-title":"Loughborough studies in communication and discourse","event-place":"London, England","type":"book","note":"MAG ID: 386349523","citation-key":"Billig1991IdeologyOpinions","issued":{"date-parts":[[1991]]},"publisher":"Sage Publications","number-of-pages":"216"}}],"citationID":"00000012","schema":"https://github.com/citation-style-language/schema/raw/master/csl-citation.json"}   </w:instrText>
+        <w:instrText xml:space="preserve"> ADDIN ZOTERO_ITEM CSL_CITATION {"schema":"https://github.com/citation-style-language/schema/raw/master/csl-citation.json","citationID":"00000012","citationItems":[{"prefix":"","uris":["http://zotero.org/users/8230813/items/5BWAZGDU"],"itemData":{"language":"en","event-place":"London, England","title":"Ideology and opinions: studies in rhetorical psychology","citation-key":"Billig1991IdeologyOpinions","publisher-place":"London, England","type":"book","note":"MAG ID: 386349523","title-short":"Ideology and opinions","ISBN":"978-0-8039-8332-8","publisher":"Sage Publications","author":[{"family":"Billig","given":"Michael"}],"number-of-pages":"216","collection-title":"Loughborough studies in communication and discourse","id":"Billig1991IdeologyOpinions","issued":{"date-parts":[[1991]]}},"uri":["http://zotero.org/users/8230813/items/5BWAZGDU"],"label":"page","suffix":", 99 years later","id":103,"locator":""}],"properties":{"formattedCitation":"[@Billig1991IdeologyOpinions{}, 99 years later]","noteIndex":0}}   </w:instrText>
       </w:r>
       <w:r>
         <w:fldChar w:fldCharType="separate"/>
@@ -724,7 +724,7 @@
         <w:fldChar w:fldCharType="begin"/>
       </w:r>
       <w:r>
-        <w:instrText xml:space="preserve"> ADDIN ZOTERO_ITEM CSL_CITATION {"properties":{"noteIndex":0,"formattedCitation":"[@Billig1991IdeologyOpinions, one suffix after comma]"},"citationItems":[{"suffix":", one suffix after comma","prefix":"","id":103,"uris":["http://zotero.org/users/8230813/items/VD3X3C8R"],"uri":["http://zotero.org/users/8230813/items/VD3X3C8R"],"itemData":{"ISBN":"978-0-8039-8332-8","publisher-place":"London, England","language":"en","id":"Billig1991IdeologyOpinions","title-short":"Ideology and opinions","author":[{"given":"Michael","family":"Billig"}],"title":"Ideology and opinions: studies in rhetorical psychology","collection-title":"Loughborough studies in communication and discourse","event-place":"London, England","type":"book","note":"MAG ID: 386349523","citation-key":"Billig1991IdeologyOpinions","issued":{"date-parts":[[1991]]},"publisher":"Sage Publications","number-of-pages":"216"}}],"citationID":"00000013","schema":"https://github.com/citation-style-language/schema/raw/master/csl-citation.json"}   </w:instrText>
+        <w:instrText xml:space="preserve"> ADDIN ZOTERO_ITEM CSL_CITATION {"schema":"https://github.com/citation-style-language/schema/raw/master/csl-citation.json","citationID":"00000013","citationItems":[{"prefix":"","uris":["http://zotero.org/users/8230813/items/5BWAZGDU"],"itemData":{"language":"en","event-place":"London, England","title":"Ideology and opinions: studies in rhetorical psychology","citation-key":"Billig1991IdeologyOpinions","publisher-place":"London, England","type":"book","note":"MAG ID: 386349523","title-short":"Ideology and opinions","ISBN":"978-0-8039-8332-8","publisher":"Sage Publications","author":[{"family":"Billig","given":"Michael"}],"number-of-pages":"216","collection-title":"Loughborough studies in communication and discourse","id":"Billig1991IdeologyOpinions","issued":{"date-parts":[[1991]]}},"suffix":", one suffix after comma","id":103,"uri":["http://zotero.org/users/8230813/items/5BWAZGDU"]}],"properties":{"formattedCitation":"[@Billig1991IdeologyOpinions, one suffix after comma]","noteIndex":0}}   </w:instrText>
       </w:r>
       <w:r>
         <w:fldChar w:fldCharType="separate"/>
@@ -754,7 +754,7 @@
         <w:fldChar w:fldCharType="begin"/>
       </w:r>
       <w:r>
-        <w:instrText xml:space="preserve"> ADDIN ZOTERO_ITEM CSL_CITATION {"properties":{"noteIndex":0,"formattedCitation":"[@Billig1991IdeologyOpinions 2 suffix without comma]"},"citationItems":[{"locator":"2","suffix":"suffix without comma","label":"page","prefix":"","id":103,"uris":["http://zotero.org/users/8230813/items/VD3X3C8R"],"uri":["http://zotero.org/users/8230813/items/VD3X3C8R"],"itemData":{"ISBN":"978-0-8039-8332-8","publisher-place":"London, England","language":"en","id":"Billig1991IdeologyOpinions","title-short":"Ideology and opinions","author":[{"given":"Michael","family":"Billig"}],"title":"Ideology and opinions: studies in rhetorical psychology","collection-title":"Loughborough studies in communication and discourse","event-place":"London, England","type":"book","note":"MAG ID: 386349523","citation-key":"Billig1991IdeologyOpinions","issued":{"date-parts":[[1991]]},"publisher":"Sage Publications","number-of-pages":"216"}}],"citationID":"00000014","schema":"https://github.com/citation-style-language/schema/raw/master/csl-citation.json"}   </w:instrText>
+        <w:instrText xml:space="preserve"> ADDIN ZOTERO_ITEM CSL_CITATION {"schema":"https://github.com/citation-style-language/schema/raw/master/csl-citation.json","citationID":"00000014","citationItems":[{"prefix":"","uris":["http://zotero.org/users/8230813/items/5BWAZGDU"],"itemData":{"language":"en","event-place":"London, England","title":"Ideology and opinions: studies in rhetorical psychology","citation-key":"Billig1991IdeologyOpinions","publisher-place":"London, England","type":"book","note":"MAG ID: 386349523","title-short":"Ideology and opinions","ISBN":"978-0-8039-8332-8","publisher":"Sage Publications","author":[{"family":"Billig","given":"Michael"}],"number-of-pages":"216","collection-title":"Loughborough studies in communication and discourse","id":"Billig1991IdeologyOpinions","issued":{"date-parts":[[1991]]}},"uri":["http://zotero.org/users/8230813/items/5BWAZGDU"],"label":"page","suffix":"  suffix without comma","id":103,"locator":"2"}],"properties":{"formattedCitation":"[@Billig1991IdeologyOpinions 2 suffix without comma]","noteIndex":0}}   </w:instrText>
       </w:r>
       <w:r>
         <w:fldChar w:fldCharType="separate"/>
@@ -784,7 +784,7 @@
         <w:fldChar w:fldCharType="begin"/>
       </w:r>
       <w:r>
-        <w:instrText xml:space="preserve"> ADDIN ZOTERO_ITEM CSL_CITATION {"properties":{"noteIndex":0,"formattedCitation":"[@Billig1991IdeologyOpinions, 3 suffix after comma with number]"},"citationItems":[{"locator":"3","suffix":"suffix after comma with number","label":"page","prefix":"","id":103,"uris":["http://zotero.org/users/8230813/items/VD3X3C8R"],"uri":["http://zotero.org/users/8230813/items/VD3X3C8R"],"itemData":{"ISBN":"978-0-8039-8332-8","publisher-place":"London, England","language":"en","id":"Billig1991IdeologyOpinions","title-short":"Ideology and opinions","author":[{"given":"Michael","family":"Billig"}],"title":"Ideology and opinions: studies in rhetorical psychology","collection-title":"Loughborough studies in communication and discourse","event-place":"London, England","type":"book","note":"MAG ID: 386349523","citation-key":"Billig1991IdeologyOpinions","issued":{"date-parts":[[1991]]},"publisher":"Sage Publications","number-of-pages":"216"}}],"citationID":"00000015","schema":"https://github.com/citation-style-language/schema/raw/master/csl-citation.json"}   </w:instrText>
+        <w:instrText xml:space="preserve"> ADDIN ZOTERO_ITEM CSL_CITATION {"schema":"https://github.com/citation-style-language/schema/raw/master/csl-citation.json","citationID":"00000015","citationItems":[{"prefix":"","uris":["http://zotero.org/users/8230813/items/5BWAZGDU"],"itemData":{"language":"en","event-place":"London, England","title":"Ideology and opinions: studies in rhetorical psychology","citation-key":"Billig1991IdeologyOpinions","publisher-place":"London, England","type":"book","note":"MAG ID: 386349523","title-short":"Ideology and opinions","ISBN":"978-0-8039-8332-8","publisher":"Sage Publications","author":[{"family":"Billig","given":"Michael"}],"number-of-pages":"216","collection-title":"Loughborough studies in communication and discourse","id":"Billig1991IdeologyOpinions","issued":{"date-parts":[[1991]]}},"uri":["http://zotero.org/users/8230813/items/5BWAZGDU"],"label":"page","suffix":" suffix after comma with number","id":103,"locator":"3"}],"properties":{"formattedCitation":"[@Billig1991IdeologyOpinions, 3 suffix after comma with number]","noteIndex":0}}   </w:instrText>
       </w:r>
       <w:r>
         <w:fldChar w:fldCharType="separate"/>
@@ -814,7 +814,7 @@
         <w:fldChar w:fldCharType="begin"/>
       </w:r>
       <w:r>
-        <w:instrText xml:space="preserve"> ADDIN ZOTERO_ITEM CSL_CITATION {"properties":{"noteIndex":0,"formattedCitation":"[@Billig1991IdeologyOpinions, iv wordAfterRoman]"},"citationItems":[{"suffix":", iv wordAfterRoman","prefix":"","id":103,"uris":["http://zotero.org/users/8230813/items/VD3X3C8R"],"uri":["http://zotero.org/users/8230813/items/VD3X3C8R"],"itemData":{"ISBN":"978-0-8039-8332-8","publisher-place":"London, England","language":"en","id":"Billig1991IdeologyOpinions","title-short":"Ideology and opinions","author":[{"given":"Michael","family":"Billig"}],"title":"Ideology and opinions: studies in rhetorical psychology","collection-title":"Loughborough studies in communication and discourse","event-place":"London, England","type":"book","note":"MAG ID: 386349523","citation-key":"Billig1991IdeologyOpinions","issued":{"date-parts":[[1991]]},"publisher":"Sage Publications","number-of-pages":"216"}}],"citationID":"00000016","schema":"https://github.com/citation-style-language/schema/raw/master/csl-citation.json"}   </w:instrText>
+        <w:instrText xml:space="preserve"> ADDIN ZOTERO_ITEM CSL_CITATION {"schema":"https://github.com/citation-style-language/schema/raw/master/csl-citation.json","citationID":"00000016","citationItems":[{"prefix":"","uris":["http://zotero.org/users/8230813/items/5BWAZGDU"],"itemData":{"language":"en","event-place":"London, England","title":"Ideology and opinions: studies in rhetorical psychology","citation-key":"Billig1991IdeologyOpinions","publisher-place":"London, England","type":"book","note":"MAG ID: 386349523","title-short":"Ideology and opinions","ISBN":"978-0-8039-8332-8","publisher":"Sage Publications","author":[{"family":"Billig","given":"Michael"}],"number-of-pages":"216","collection-title":"Loughborough studies in communication and discourse","id":"Billig1991IdeologyOpinions","issued":{"date-parts":[[1991]]}},"suffix":", iv wordAfterRoman","id":103,"uri":["http://zotero.org/users/8230813/items/5BWAZGDU"]}],"properties":{"formattedCitation":"[@Billig1991IdeologyOpinions, iv wordAfterRoman]","noteIndex":0}}   </w:instrText>
       </w:r>
       <w:r>
         <w:fldChar w:fldCharType="separate"/>
@@ -844,7 +844,7 @@
         <w:fldChar w:fldCharType="begin"/>
       </w:r>
       <w:r>
-        <w:instrText xml:space="preserve"> ADDIN ZOTERO_ITEM CSL_CITATION {"properties":{"noteIndex":0,"formattedCitation":"[@Billig1991IdeologyOpinions, one]"},"citationItems":[{"suffix":", one","prefix":"","id":103,"uris":["http://zotero.org/users/8230813/items/VD3X3C8R"],"uri":["http://zotero.org/users/8230813/items/VD3X3C8R"],"itemData":{"ISBN":"978-0-8039-8332-8","publisher-place":"London, England","language":"en","id":"Billig1991IdeologyOpinions","title-short":"Ideology and opinions","author":[{"given":"Michael","family":"Billig"}],"title":"Ideology and opinions: studies in rhetorical psychology","collection-title":"Loughborough studies in communication and discourse","event-place":"London, England","type":"book","note":"MAG ID: 386349523","citation-key":"Billig1991IdeologyOpinions","issued":{"date-parts":[[1991]]},"publisher":"Sage Publications","number-of-pages":"216"}}],"citationID":"00000017","schema":"https://github.com/citation-style-language/schema/raw/master/csl-citation.json"}   </w:instrText>
+        <w:instrText xml:space="preserve"> ADDIN ZOTERO_ITEM CSL_CITATION {"schema":"https://github.com/citation-style-language/schema/raw/master/csl-citation.json","citationID":"00000017","citationItems":[{"prefix":"","uris":["http://zotero.org/users/8230813/items/5BWAZGDU"],"itemData":{"language":"en","event-place":"London, England","title":"Ideology and opinions: studies in rhetorical psychology","citation-key":"Billig1991IdeologyOpinions","publisher-place":"London, England","type":"book","note":"MAG ID: 386349523","title-short":"Ideology and opinions","ISBN":"978-0-8039-8332-8","publisher":"Sage Publications","author":[{"family":"Billig","given":"Michael"}],"number-of-pages":"216","collection-title":"Loughborough studies in communication and discourse","id":"Billig1991IdeologyOpinions","issued":{"date-parts":[[1991]]}},"suffix":", one","id":103,"uri":["http://zotero.org/users/8230813/items/5BWAZGDU"]}],"properties":{"formattedCitation":"[@Billig1991IdeologyOpinions, one]","noteIndex":0}}   </w:instrText>
       </w:r>
       <w:r>
         <w:fldChar w:fldCharType="separate"/>
@@ -874,7 +874,7 @@
         <w:fldChar w:fldCharType="begin"/>
       </w:r>
       <w:r>
-        <w:instrText xml:space="preserve"> ADDIN ZOTERO_ITEM CSL_CITATION {"properties":{"noteIndex":0,"formattedCitation":"[@Billig1991IdeologyOpinions, p. vi]"},"citationItems":[{"locator":" vi","suffix":"","label":"page","prefix":"","id":103,"uris":["http://zotero.org/users/8230813/items/VD3X3C8R"],"uri":["http://zotero.org/users/8230813/items/VD3X3C8R"],"itemData":{"ISBN":"978-0-8039-8332-8","publisher-place":"London, England","language":"en","id":"Billig1991IdeologyOpinions","title-short":"Ideology and opinions","author":[{"given":"Michael","family":"Billig"}],"title":"Ideology and opinions: studies in rhetorical psychology","collection-title":"Loughborough studies in communication and discourse","event-place":"London, England","type":"book","note":"MAG ID: 386349523","citation-key":"Billig1991IdeologyOpinions","issued":{"date-parts":[[1991]]},"publisher":"Sage Publications","number-of-pages":"216"}}],"citationID":"00000018","schema":"https://github.com/citation-style-language/schema/raw/master/csl-citation.json"}   </w:instrText>
+        <w:instrText xml:space="preserve"> ADDIN ZOTERO_ITEM CSL_CITATION {"schema":"https://github.com/citation-style-language/schema/raw/master/csl-citation.json","citationID":"00000018","citationItems":[{"prefix":"","uris":["http://zotero.org/users/8230813/items/5BWAZGDU"],"itemData":{"language":"en","event-place":"London, England","title":"Ideology and opinions: studies in rhetorical psychology","citation-key":"Billig1991IdeologyOpinions","publisher-place":"London, England","type":"book","note":"MAG ID: 386349523","title-short":"Ideology and opinions","ISBN":"978-0-8039-8332-8","publisher":"Sage Publications","author":[{"family":"Billig","given":"Michael"}],"number-of-pages":"216","collection-title":"Loughborough studies in communication and discourse","id":"Billig1991IdeologyOpinions","issued":{"date-parts":[[1991]]}},"uri":["http://zotero.org/users/8230813/items/5BWAZGDU"],"label":"page","suffix":"","id":103,"locator":" vi"}],"properties":{"formattedCitation":"[@Billig1991IdeologyOpinions, p. vi]","noteIndex":0}}   </w:instrText>
       </w:r>
       <w:r>
         <w:fldChar w:fldCharType="separate"/>
@@ -904,7 +904,7 @@
         <w:fldChar w:fldCharType="begin"/>
       </w:r>
       <w:r>
-        <w:instrText xml:space="preserve"> ADDIN ZOTERO_ITEM CSL_CITATION {"properties":{"noteIndex":0,"formattedCitation":"[@Billig1991IdeologyOpinions a seventh case without comma]"},"citationItems":[{"suffix":"a seventh case without comma","prefix":"","id":103,"uris":["http://zotero.org/users/8230813/items/VD3X3C8R"],"uri":["http://zotero.org/users/8230813/items/VD3X3C8R"],"itemData":{"ISBN":"978-0-8039-8332-8","publisher-place":"London, England","language":"en","id":"Billig1991IdeologyOpinions","title-short":"Ideology and opinions","author":[{"given":"Michael","family":"Billig"}],"title":"Ideology and opinions: studies in rhetorical psychology","collection-title":"Loughborough studies in communication and discourse","event-place":"London, England","type":"book","note":"MAG ID: 386349523","citation-key":"Billig1991IdeologyOpinions","issued":{"date-parts":[[1991]]},"publisher":"Sage Publications","number-of-pages":"216"}}],"citationID":"00000019","schema":"https://github.com/citation-style-language/schema/raw/master/csl-citation.json"}   </w:instrText>
+        <w:instrText xml:space="preserve"> ADDIN ZOTERO_ITEM CSL_CITATION {"schema":"https://github.com/citation-style-language/schema/raw/master/csl-citation.json","citationID":"00000019","citationItems":[{"prefix":"","uris":["http://zotero.org/users/8230813/items/5BWAZGDU"],"itemData":{"language":"en","event-place":"London, England","title":"Ideology and opinions: studies in rhetorical psychology","citation-key":"Billig1991IdeologyOpinions","publisher-place":"London, England","type":"book","note":"MAG ID: 386349523","title-short":"Ideology and opinions","ISBN":"978-0-8039-8332-8","publisher":"Sage Publications","author":[{"family":"Billig","given":"Michael"}],"number-of-pages":"216","collection-title":"Loughborough studies in communication and discourse","id":"Billig1991IdeologyOpinions","issued":{"date-parts":[[1991]]}},"suffix":" a seventh case without comma","id":103,"uri":["http://zotero.org/users/8230813/items/5BWAZGDU"]}],"properties":{"formattedCitation":"[@Billig1991IdeologyOpinions a seventh case without comma]","noteIndex":0}}   </w:instrText>
       </w:r>
       <w:r>
         <w:fldChar w:fldCharType="separate"/>
@@ -940,7 +940,7 @@
         <w:fldChar w:fldCharType="begin"/>
       </w:r>
       <w:r>
-        <w:instrText xml:space="preserve"> ADDIN ZOTERO_ITEM CSL_CITATION {"properties":{"noteIndex":0,"formattedCitation":"[@Billig1991IdeologyOpinions{ii, A, D-Z}, with a suffix]"},"citationItems":[{"locator":"ii, A, D-Z","suffix":", with a suffix","label":"page","prefix":"","id":103,"uris":["http://zotero.org/users/8230813/items/VD3X3C8R"],"uri":["http://zotero.org/users/8230813/items/VD3X3C8R"],"itemData":{"ISBN":"978-0-8039-8332-8","publisher-place":"London, England","language":"en","id":"Billig1991IdeologyOpinions","title-short":"Ideology and opinions","author":[{"given":"Michael","family":"Billig"}],"title":"Ideology and opinions: studies in rhetorical psychology","collection-title":"Loughborough studies in communication and discourse","event-place":"London, England","type":"book","note":"MAG ID: 386349523","citation-key":"Billig1991IdeologyOpinions","issued":{"date-parts":[[1991]]},"publisher":"Sage Publications","number-of-pages":"216"}}],"citationID":"00000020","schema":"https://github.com/citation-style-language/schema/raw/master/csl-citation.json"}   </w:instrText>
+        <w:instrText xml:space="preserve"> ADDIN ZOTERO_ITEM CSL_CITATION {"schema":"https://github.com/citation-style-language/schema/raw/master/csl-citation.json","citationID":"00000020","citationItems":[{"prefix":"","uris":["http://zotero.org/users/8230813/items/5BWAZGDU"],"itemData":{"language":"en","event-place":"London, England","title":"Ideology and opinions: studies in rhetorical psychology","citation-key":"Billig1991IdeologyOpinions","publisher-place":"London, England","type":"book","note":"MAG ID: 386349523","title-short":"Ideology and opinions","ISBN":"978-0-8039-8332-8","publisher":"Sage Publications","author":[{"family":"Billig","given":"Michael"}],"number-of-pages":"216","collection-title":"Loughborough studies in communication and discourse","id":"Billig1991IdeologyOpinions","issued":{"date-parts":[[1991]]}},"uri":["http://zotero.org/users/8230813/items/5BWAZGDU"],"label":"page","suffix":", with a suffix","id":103,"locator":"ii, A, D-Z"}],"properties":{"formattedCitation":"[@Billig1991IdeologyOpinions{ii, A, D-Z}, with a suffix]","noteIndex":0}}   </w:instrText>
       </w:r>
       <w:r>
         <w:fldChar w:fldCharType="separate"/>
@@ -970,7 +970,7 @@
         <w:fldChar w:fldCharType="begin"/>
       </w:r>
       <w:r>
-        <w:instrText xml:space="preserve"> ADDIN ZOTERO_ITEM CSL_CITATION {"properties":{"noteIndex":0,"formattedCitation":"[@Billig1991IdeologyOpinions, {pp. iv, vi-xi, (xv)-(xvii)} with suffix here]"},"citationItems":[{"locator":" iv, vi-xi, (xv)-(xvii)","suffix":"with suffix here","label":"page","prefix":"","id":103,"uris":["http://zotero.org/users/8230813/items/VD3X3C8R"],"uri":["http://zotero.org/users/8230813/items/VD3X3C8R"],"itemData":{"ISBN":"978-0-8039-8332-8","publisher-place":"London, England","language":"en","id":"Billig1991IdeologyOpinions","title-short":"Ideology and opinions","author":[{"given":"Michael","family":"Billig"}],"title":"Ideology and opinions: studies in rhetorical psychology","collection-title":"Loughborough studies in communication and discourse","event-place":"London, England","type":"book","note":"MAG ID: 386349523","citation-key":"Billig1991IdeologyOpinions","issued":{"date-parts":[[1991]]},"publisher":"Sage Publications","number-of-pages":"216"}}],"citationID":"00000021","schema":"https://github.com/citation-style-language/schema/raw/master/csl-citation.json"}   </w:instrText>
+        <w:instrText xml:space="preserve"> ADDIN ZOTERO_ITEM CSL_CITATION {"schema":"https://github.com/citation-style-language/schema/raw/master/csl-citation.json","citationID":"00000021","citationItems":[{"prefix":"","uris":["http://zotero.org/users/8230813/items/5BWAZGDU"],"itemData":{"language":"en","event-place":"London, England","title":"Ideology and opinions: studies in rhetorical psychology","citation-key":"Billig1991IdeologyOpinions","publisher-place":"London, England","type":"book","note":"MAG ID: 386349523","title-short":"Ideology and opinions","ISBN":"978-0-8039-8332-8","publisher":"Sage Publications","author":[{"family":"Billig","given":"Michael"}],"number-of-pages":"216","collection-title":"Loughborough studies in communication and discourse","id":"Billig1991IdeologyOpinions","issued":{"date-parts":[[1991]]}},"uri":["http://zotero.org/users/8230813/items/5BWAZGDU"],"label":"page","suffix":" with suffix here","id":103,"locator":" iv, vi-xi, (xv)-(xvii)"}],"properties":{"formattedCitation":"[@Billig1991IdeologyOpinions, {pp. iv, vi-xi, (xv)-(xvii)} with suffix here]","noteIndex":0}}   </w:instrText>
       </w:r>
       <w:r>
         <w:fldChar w:fldCharType="separate"/>
@@ -1000,7 +1000,7 @@
         <w:fldChar w:fldCharType="begin"/>
       </w:r>
       <w:r>
-        <w:instrText xml:space="preserve"> ADDIN ZOTERO_ITEM CSL_CITATION {"properties":{"noteIndex":0,"formattedCitation":"[@Billig1991IdeologyOpinions{}, 99 years later]"},"citationItems":[{"locator":"","suffix":", 99 years later","label":"page","prefix":"","id":103,"uris":["http://zotero.org/users/8230813/items/VD3X3C8R"],"uri":["http://zotero.org/users/8230813/items/VD3X3C8R"],"itemData":{"ISBN":"978-0-8039-8332-8","publisher-place":"London, England","language":"en","id":"Billig1991IdeologyOpinions","title-short":"Ideology and opinions","author":[{"given":"Michael","family":"Billig"}],"title":"Ideology and opinions: studies in rhetorical psychology","collection-title":"Loughborough studies in communication and discourse","event-place":"London, England","type":"book","note":"MAG ID: 386349523","citation-key":"Billig1991IdeologyOpinions","issued":{"date-parts":[[1991]]},"publisher":"Sage Publications","number-of-pages":"216"}}],"citationID":"00000022","schema":"https://github.com/citation-style-language/schema/raw/master/csl-citation.json"}   </w:instrText>
+        <w:instrText xml:space="preserve"> ADDIN ZOTERO_ITEM CSL_CITATION {"schema":"https://github.com/citation-style-language/schema/raw/master/csl-citation.json","citationID":"00000022","citationItems":[{"prefix":"","uris":["http://zotero.org/users/8230813/items/5BWAZGDU"],"itemData":{"language":"en","event-place":"London, England","title":"Ideology and opinions: studies in rhetorical psychology","citation-key":"Billig1991IdeologyOpinions","publisher-place":"London, England","type":"book","note":"MAG ID: 386349523","title-short":"Ideology and opinions","ISBN":"978-0-8039-8332-8","publisher":"Sage Publications","author":[{"family":"Billig","given":"Michael"}],"number-of-pages":"216","collection-title":"Loughborough studies in communication and discourse","id":"Billig1991IdeologyOpinions","issued":{"date-parts":[[1991]]}},"uri":["http://zotero.org/users/8230813/items/5BWAZGDU"],"label":"page","suffix":", 99 years later","id":103,"locator":""}],"properties":{"formattedCitation":"[@Billig1991IdeologyOpinions{}, 99 years later]","noteIndex":0}}   </w:instrText>
       </w:r>
       <w:r>
         <w:fldChar w:fldCharType="separate"/>

</xml_diff>

<commit_message>
tighten up locator parsing
</commit_message>
<xml_diff>
--- a/test/fixtures/export/Using zotero.lua .md to .docx to add canonic number after comma without 'p.' #2248.docx
+++ b/test/fixtures/export/Using zotero.lua .md to .docx to add canonic number after comma without 'p.' #2248.docx
@@ -69,7 +69,7 @@
         <w:fldChar w:fldCharType="begin"/>
       </w:r>
       <w:r>
-        <w:instrText xml:space="preserve"> ADDIN ZOTERO_ITEM CSL_CITATION {"properties":{"noteIndex":0,"formattedCitation":"[-@Aristotle2006RhetoricTheory{}, 1365b]"},"schema":"https://github.com/citation-style-language/schema/raw/master/csl-citation.json","citationItems":[{"id":102,"suffix":", 1365b","locator":"","uri":["http://zotero.org/users/8230813/items/TGCEEY38"],"label":"page","itemData":{"event-place":"New York, NY, USA","citation-key":"Aristotle2006RhetoricTheory","edition":"2","original-date":{"literal":"circa 323 B.C.E."},"language":"en","issued":{"date-parts":[[2006,6]]},"type":"book","source":"Library of Congress ISBN","author":[{"literal":"Aristotle"}],"id":"Aristotle2006RhetoricTheory","translator":[{"family":"Kennedy","given":"George Alexander"}],"title-short":"On rhetoric","call-number":"PN173.A7 K46 2007","ISBN":"978-0-19-530509-8","title":"On rhetoric: a theory of civic discourse","editor":[{"family":"Kennedy","given":"George Alexander"}],"note":"OCLC: ocm62282427","number-of-pages":"337","publisher-place":"New York, NY, USA","publisher":"Oxford University Press"},"suppress-author":true,"uris":["http://zotero.org/users/8230813/items/TGCEEY38"],"prefix":""}],"citationID":"00000001"}   </w:instrText>
+        <w:instrText xml:space="preserve"> ADDIN ZOTERO_ITEM CSL_CITATION {"citationItems":[{"uri":["http://zotero.org/users/8230813/items/VWHNCTJ4"],"prefix":"","suppress-author":true,"suffix":", 1365b","locator":"","uris":["http://zotero.org/users/8230813/items/VWHNCTJ4"],"label":"page","itemData":{"translator":[{"given":"George Alexander","family":"Kennedy"}],"call-number":"PN173.A7 K46 2007","publisher-place":"New York, NY, USA","note":"OCLC: ocm62282427","original-date":{"literal":"circa 323 B.C.E."},"language":"en","citation-key":"Aristotle2006RhetoricTheory","source":"Library of Congress ISBN","number-of-pages":"337","ISBN":"978-0-19-530509-8","editor":[{"given":"George Alexander","family":"Kennedy"}],"edition":"2","title":"On rhetoric: a theory of civic discourse","type":"book","title-short":"On rhetoric","event-place":"New York, NY, USA","publisher":"Oxford University Press","author":[{"literal":"Aristotle"}],"issued":{"date-parts":[[2006,6]]},"id":"Aristotle2006RhetoricTheory"},"id":102}],"schema":"https://github.com/citation-style-language/schema/raw/master/csl-citation.json","citationID":"00000001","properties":{"noteIndex":0,"formattedCitation":"[-@Aristotle2006RhetoricTheory{}, 1365b]"}}   </w:instrText>
       </w:r>
       <w:r>
         <w:fldChar w:fldCharType="separate"/>
@@ -124,7 +124,7 @@
         <w:fldChar w:fldCharType="begin"/>
       </w:r>
       <w:r>
-        <w:instrText xml:space="preserve"> ADDIN ZOTERO_ITEM CSL_CITATION {"properties":{"noteIndex":0,"formattedCitation":"[@Billig1991IdeologyOpinions, esp. chapters 1 and 6]"},"schema":"https://github.com/citation-style-language/schema/raw/master/csl-citation.json","citationItems":[{"uri":["http://zotero.org/users/8230813/items/6TSPWPR2"],"itemData":{"title":"Ideology and opinions: studies in rhetorical psychology","event-place":"London, England","citation-key":"Billig1991IdeologyOpinions","id":"Billig1991IdeologyOpinions","author":[{"family":"Billig","given":"Michael"}],"title-short":"Ideology and opinions","publisher-place":"London, England","publisher":"Sage Publications","ISBN":"978-0-8039-8332-8","number-of-pages":"216","collection-title":"Loughborough studies in communication and discourse","note":"MAG ID: 386349523","language":"en","issued":{"date-parts":[[1991]]},"type":"book"},"suffix":", esp. chapters 1 and 6","uris":["http://zotero.org/users/8230813/items/6TSPWPR2"],"id":103,"prefix":""}],"citationID":"00000002"}   </w:instrText>
+        <w:instrText xml:space="preserve"> ADDIN ZOTERO_ITEM CSL_CITATION {"citationItems":[{"uri":["http://zotero.org/users/8230813/items/QWXT5R3I"],"prefix":"","suffix":", esp. chapters 1 and 6","itemData":{"number-of-pages":"216","ISBN":"978-0-8039-8332-8","publisher-place":"London, England","type":"book","note":"MAG ID: 386349523","title-short":"Ideology and opinions","citation-key":"Billig1991IdeologyOpinions","title":"Ideology and opinions: studies in rhetorical psychology","language":"en","id":"Billig1991IdeologyOpinions","collection-title":"Loughborough studies in communication and discourse","publisher":"Sage Publications","author":[{"given":"Michael","family":"Billig"}],"event-place":"London, England","issued":{"date-parts":[[1991]]}},"id":103,"uris":["http://zotero.org/users/8230813/items/QWXT5R3I"]}],"schema":"https://github.com/citation-style-language/schema/raw/master/csl-citation.json","citationID":"00000002","properties":{"noteIndex":0,"formattedCitation":"[@Billig1991IdeologyOpinions, esp. chapters 1 and 6]"}}   </w:instrText>
       </w:r>
       <w:r>
         <w:fldChar w:fldCharType="separate"/>
@@ -410,7 +410,7 @@
         <w:fldChar w:fldCharType="begin"/>
       </w:r>
       <w:r>
-        <w:instrText xml:space="preserve"> ADDIN ZOTERO_ITEM CSL_CITATION {"properties":{"noteIndex":0,"formattedCitation":"[@Billig1991IdeologyOpinions, one suffix after comma]"},"schema":"https://github.com/citation-style-language/schema/raw/master/csl-citation.json","citationItems":[{"uri":["http://zotero.org/users/8230813/items/6TSPWPR2"],"itemData":{"title":"Ideology and opinions: studies in rhetorical psychology","event-place":"London, England","citation-key":"Billig1991IdeologyOpinions","id":"Billig1991IdeologyOpinions","author":[{"family":"Billig","given":"Michael"}],"title-short":"Ideology and opinions","publisher-place":"London, England","publisher":"Sage Publications","ISBN":"978-0-8039-8332-8","number-of-pages":"216","collection-title":"Loughborough studies in communication and discourse","note":"MAG ID: 386349523","language":"en","issued":{"date-parts":[[1991]]},"type":"book"},"suffix":", one suffix after comma","uris":["http://zotero.org/users/8230813/items/6TSPWPR2"],"id":103,"prefix":""}],"citationID":"00000003"}   </w:instrText>
+        <w:instrText xml:space="preserve"> ADDIN ZOTERO_ITEM CSL_CITATION {"citationItems":[{"uri":["http://zotero.org/users/8230813/items/QWXT5R3I"],"prefix":"","suffix":", one suffix after comma","itemData":{"number-of-pages":"216","ISBN":"978-0-8039-8332-8","publisher-place":"London, England","type":"book","note":"MAG ID: 386349523","title-short":"Ideology and opinions","citation-key":"Billig1991IdeologyOpinions","title":"Ideology and opinions: studies in rhetorical psychology","language":"en","id":"Billig1991IdeologyOpinions","collection-title":"Loughborough studies in communication and discourse","publisher":"Sage Publications","author":[{"given":"Michael","family":"Billig"}],"event-place":"London, England","issued":{"date-parts":[[1991]]}},"id":103,"uris":["http://zotero.org/users/8230813/items/QWXT5R3I"]}],"schema":"https://github.com/citation-style-language/schema/raw/master/csl-citation.json","citationID":"00000003","properties":{"noteIndex":0,"formattedCitation":"[@Billig1991IdeologyOpinions, one suffix after comma]"}}   </w:instrText>
       </w:r>
       <w:r>
         <w:fldChar w:fldCharType="separate"/>
@@ -440,7 +440,7 @@
         <w:fldChar w:fldCharType="begin"/>
       </w:r>
       <w:r>
-        <w:instrText xml:space="preserve"> ADDIN ZOTERO_ITEM CSL_CITATION {"properties":{"noteIndex":0,"formattedCitation":"[@Billig1991IdeologyOpinions 2 suffix without comma]"},"schema":"https://github.com/citation-style-language/schema/raw/master/csl-citation.json","citationItems":[{"uri":["http://zotero.org/users/8230813/items/6TSPWPR2"],"locator":"2","label":"page","itemData":{"title":"Ideology and opinions: studies in rhetorical psychology","event-place":"London, England","citation-key":"Billig1991IdeologyOpinions","id":"Billig1991IdeologyOpinions","author":[{"family":"Billig","given":"Michael"}],"title-short":"Ideology and opinions","publisher-place":"London, England","publisher":"Sage Publications","ISBN":"978-0-8039-8332-8","number-of-pages":"216","collection-title":"Loughborough studies in communication and discourse","note":"MAG ID: 386349523","language":"en","issued":{"date-parts":[[1991]]},"type":"book"},"suffix":" suffix without comma","uris":["http://zotero.org/users/8230813/items/6TSPWPR2"],"id":103,"prefix":""}],"citationID":"00000004"}   </w:instrText>
+        <w:instrText xml:space="preserve"> ADDIN ZOTERO_ITEM CSL_CITATION {"citationItems":[{"uri":["http://zotero.org/users/8230813/items/QWXT5R3I"],"prefix":"","locator":"2","label":"page","suffix":"suffix without comma","itemData":{"number-of-pages":"216","ISBN":"978-0-8039-8332-8","publisher-place":"London, England","type":"book","note":"MAG ID: 386349523","title-short":"Ideology and opinions","citation-key":"Billig1991IdeologyOpinions","title":"Ideology and opinions: studies in rhetorical psychology","language":"en","id":"Billig1991IdeologyOpinions","collection-title":"Loughborough studies in communication and discourse","publisher":"Sage Publications","author":[{"given":"Michael","family":"Billig"}],"event-place":"London, England","issued":{"date-parts":[[1991]]}},"id":103,"uris":["http://zotero.org/users/8230813/items/QWXT5R3I"]}],"schema":"https://github.com/citation-style-language/schema/raw/master/csl-citation.json","citationID":"00000004","properties":{"noteIndex":0,"formattedCitation":"[@Billig1991IdeologyOpinions 2 suffix without comma]"}}   </w:instrText>
       </w:r>
       <w:r>
         <w:fldChar w:fldCharType="separate"/>
@@ -470,7 +470,7 @@
         <w:fldChar w:fldCharType="begin"/>
       </w:r>
       <w:r>
-        <w:instrText xml:space="preserve"> ADDIN ZOTERO_ITEM CSL_CITATION {"properties":{"noteIndex":0,"formattedCitation":"[@Billig1991IdeologyOpinions, 3 suffix after comma with number]"},"schema":"https://github.com/citation-style-language/schema/raw/master/csl-citation.json","citationItems":[{"uri":["http://zotero.org/users/8230813/items/6TSPWPR2"],"locator":"3","label":"page","itemData":{"title":"Ideology and opinions: studies in rhetorical psychology","event-place":"London, England","citation-key":"Billig1991IdeologyOpinions","id":"Billig1991IdeologyOpinions","author":[{"family":"Billig","given":"Michael"}],"title-short":"Ideology and opinions","publisher-place":"London, England","publisher":"Sage Publications","ISBN":"978-0-8039-8332-8","number-of-pages":"216","collection-title":"Loughborough studies in communication and discourse","note":"MAG ID: 386349523","language":"en","issued":{"date-parts":[[1991]]},"type":"book"},"suffix":"suffix after comma with number","uris":["http://zotero.org/users/8230813/items/6TSPWPR2"],"id":103,"prefix":""}],"citationID":"00000005"}   </w:instrText>
+        <w:instrText xml:space="preserve"> ADDIN ZOTERO_ITEM CSL_CITATION {"citationItems":[{"uri":["http://zotero.org/users/8230813/items/QWXT5R3I"],"prefix":"","locator":"3","label":"page","suffix":"suffix after comma with number","itemData":{"number-of-pages":"216","ISBN":"978-0-8039-8332-8","publisher-place":"London, England","type":"book","note":"MAG ID: 386349523","title-short":"Ideology and opinions","citation-key":"Billig1991IdeologyOpinions","title":"Ideology and opinions: studies in rhetorical psychology","language":"en","id":"Billig1991IdeologyOpinions","collection-title":"Loughborough studies in communication and discourse","publisher":"Sage Publications","author":[{"given":"Michael","family":"Billig"}],"event-place":"London, England","issued":{"date-parts":[[1991]]}},"id":103,"uris":["http://zotero.org/users/8230813/items/QWXT5R3I"]}],"schema":"https://github.com/citation-style-language/schema/raw/master/csl-citation.json","citationID":"00000005","properties":{"noteIndex":0,"formattedCitation":"[@Billig1991IdeologyOpinions, 3 suffix after comma with number]"}}   </w:instrText>
       </w:r>
       <w:r>
         <w:fldChar w:fldCharType="separate"/>
@@ -500,7 +500,7 @@
         <w:fldChar w:fldCharType="begin"/>
       </w:r>
       <w:r>
-        <w:instrText xml:space="preserve"> ADDIN ZOTERO_ITEM CSL_CITATION {"properties":{"noteIndex":0,"formattedCitation":"[@Billig1991IdeologyOpinions, iv wordAfterRoman]"},"schema":"https://github.com/citation-style-language/schema/raw/master/csl-citation.json","citationItems":[{"uri":["http://zotero.org/users/8230813/items/6TSPWPR2"],"itemData":{"title":"Ideology and opinions: studies in rhetorical psychology","event-place":"London, England","citation-key":"Billig1991IdeologyOpinions","id":"Billig1991IdeologyOpinions","author":[{"family":"Billig","given":"Michael"}],"title-short":"Ideology and opinions","publisher-place":"London, England","publisher":"Sage Publications","ISBN":"978-0-8039-8332-8","number-of-pages":"216","collection-title":"Loughborough studies in communication and discourse","note":"MAG ID: 386349523","language":"en","issued":{"date-parts":[[1991]]},"type":"book"},"suffix":", iv wordAfterRoman","uris":["http://zotero.org/users/8230813/items/6TSPWPR2"],"id":103,"prefix":""}],"citationID":"00000006"}   </w:instrText>
+        <w:instrText xml:space="preserve"> ADDIN ZOTERO_ITEM CSL_CITATION {"citationItems":[{"uri":["http://zotero.org/users/8230813/items/QWXT5R3I"],"prefix":"","suffix":", iv wordAfterRoman","itemData":{"number-of-pages":"216","ISBN":"978-0-8039-8332-8","publisher-place":"London, England","type":"book","note":"MAG ID: 386349523","title-short":"Ideology and opinions","citation-key":"Billig1991IdeologyOpinions","title":"Ideology and opinions: studies in rhetorical psychology","language":"en","id":"Billig1991IdeologyOpinions","collection-title":"Loughborough studies in communication and discourse","publisher":"Sage Publications","author":[{"given":"Michael","family":"Billig"}],"event-place":"London, England","issued":{"date-parts":[[1991]]}},"id":103,"uris":["http://zotero.org/users/8230813/items/QWXT5R3I"]}],"schema":"https://github.com/citation-style-language/schema/raw/master/csl-citation.json","citationID":"00000006","properties":{"noteIndex":0,"formattedCitation":"[@Billig1991IdeologyOpinions, iv wordAfterRoman]"}}   </w:instrText>
       </w:r>
       <w:r>
         <w:fldChar w:fldCharType="separate"/>
@@ -530,7 +530,7 @@
         <w:fldChar w:fldCharType="begin"/>
       </w:r>
       <w:r>
-        <w:instrText xml:space="preserve"> ADDIN ZOTERO_ITEM CSL_CITATION {"properties":{"noteIndex":0,"formattedCitation":"[@Billig1991IdeologyOpinions, one]"},"schema":"https://github.com/citation-style-language/schema/raw/master/csl-citation.json","citationItems":[{"uri":["http://zotero.org/users/8230813/items/6TSPWPR2"],"itemData":{"title":"Ideology and opinions: studies in rhetorical psychology","event-place":"London, England","citation-key":"Billig1991IdeologyOpinions","id":"Billig1991IdeologyOpinions","author":[{"family":"Billig","given":"Michael"}],"title-short":"Ideology and opinions","publisher-place":"London, England","publisher":"Sage Publications","ISBN":"978-0-8039-8332-8","number-of-pages":"216","collection-title":"Loughborough studies in communication and discourse","note":"MAG ID: 386349523","language":"en","issued":{"date-parts":[[1991]]},"type":"book"},"suffix":", one","uris":["http://zotero.org/users/8230813/items/6TSPWPR2"],"id":103,"prefix":""}],"citationID":"00000007"}   </w:instrText>
+        <w:instrText xml:space="preserve"> ADDIN ZOTERO_ITEM CSL_CITATION {"citationItems":[{"uri":["http://zotero.org/users/8230813/items/QWXT5R3I"],"prefix":"","suffix":", one","itemData":{"number-of-pages":"216","ISBN":"978-0-8039-8332-8","publisher-place":"London, England","type":"book","note":"MAG ID: 386349523","title-short":"Ideology and opinions","citation-key":"Billig1991IdeologyOpinions","title":"Ideology and opinions: studies in rhetorical psychology","language":"en","id":"Billig1991IdeologyOpinions","collection-title":"Loughborough studies in communication and discourse","publisher":"Sage Publications","author":[{"given":"Michael","family":"Billig"}],"event-place":"London, England","issued":{"date-parts":[[1991]]}},"id":103,"uris":["http://zotero.org/users/8230813/items/QWXT5R3I"]}],"schema":"https://github.com/citation-style-language/schema/raw/master/csl-citation.json","citationID":"00000007","properties":{"noteIndex":0,"formattedCitation":"[@Billig1991IdeologyOpinions, one]"}}   </w:instrText>
       </w:r>
       <w:r>
         <w:fldChar w:fldCharType="separate"/>
@@ -560,7 +560,7 @@
         <w:fldChar w:fldCharType="begin"/>
       </w:r>
       <w:r>
-        <w:instrText xml:space="preserve"> ADDIN ZOTERO_ITEM CSL_CITATION {"properties":{"noteIndex":0,"formattedCitation":"[@Billig1991IdeologyOpinions, p. vi]"},"schema":"https://github.com/citation-style-language/schema/raw/master/csl-citation.json","citationItems":[{"uri":["http://zotero.org/users/8230813/items/6TSPWPR2"],"locator":" vi","label":"page","itemData":{"title":"Ideology and opinions: studies in rhetorical psychology","event-place":"London, England","citation-key":"Billig1991IdeologyOpinions","id":"Billig1991IdeologyOpinions","author":[{"family":"Billig","given":"Michael"}],"title-short":"Ideology and opinions","publisher-place":"London, England","publisher":"Sage Publications","ISBN":"978-0-8039-8332-8","number-of-pages":"216","collection-title":"Loughborough studies in communication and discourse","note":"MAG ID: 386349523","language":"en","issued":{"date-parts":[[1991]]},"type":"book"},"suffix":"","uris":["http://zotero.org/users/8230813/items/6TSPWPR2"],"id":103,"prefix":""}],"citationID":"00000008"}   </w:instrText>
+        <w:instrText xml:space="preserve"> ADDIN ZOTERO_ITEM CSL_CITATION {"citationItems":[{"uri":["http://zotero.org/users/8230813/items/QWXT5R3I"],"prefix":"","locator":" vi","label":"page","suffix":"","itemData":{"number-of-pages":"216","ISBN":"978-0-8039-8332-8","publisher-place":"London, England","type":"book","note":"MAG ID: 386349523","title-short":"Ideology and opinions","citation-key":"Billig1991IdeologyOpinions","title":"Ideology and opinions: studies in rhetorical psychology","language":"en","id":"Billig1991IdeologyOpinions","collection-title":"Loughborough studies in communication and discourse","publisher":"Sage Publications","author":[{"given":"Michael","family":"Billig"}],"event-place":"London, England","issued":{"date-parts":[[1991]]}},"id":103,"uris":["http://zotero.org/users/8230813/items/QWXT5R3I"]}],"schema":"https://github.com/citation-style-language/schema/raw/master/csl-citation.json","citationID":"00000008","properties":{"noteIndex":0,"formattedCitation":"[@Billig1991IdeologyOpinions, p. vi]"}}   </w:instrText>
       </w:r>
       <w:r>
         <w:fldChar w:fldCharType="separate"/>
@@ -590,7 +590,7 @@
         <w:fldChar w:fldCharType="begin"/>
       </w:r>
       <w:r>
-        <w:instrText xml:space="preserve"> ADDIN ZOTERO_ITEM CSL_CITATION {"properties":{"noteIndex":0,"formattedCitation":"[@Billig1991IdeologyOpinions a seventh case without comma]"},"schema":"https://github.com/citation-style-language/schema/raw/master/csl-citation.json","citationItems":[{"uri":["http://zotero.org/users/8230813/items/6TSPWPR2"],"itemData":{"title":"Ideology and opinions: studies in rhetorical psychology","event-place":"London, England","citation-key":"Billig1991IdeologyOpinions","id":"Billig1991IdeologyOpinions","author":[{"family":"Billig","given":"Michael"}],"title-short":"Ideology and opinions","publisher-place":"London, England","publisher":"Sage Publications","ISBN":"978-0-8039-8332-8","number-of-pages":"216","collection-title":"Loughborough studies in communication and discourse","note":"MAG ID: 386349523","language":"en","issued":{"date-parts":[[1991]]},"type":"book"},"suffix":" a seventh case without comma","uris":["http://zotero.org/users/8230813/items/6TSPWPR2"],"id":103,"prefix":""}],"citationID":"00000009"}   </w:instrText>
+        <w:instrText xml:space="preserve"> ADDIN ZOTERO_ITEM CSL_CITATION {"citationItems":[{"uri":["http://zotero.org/users/8230813/items/QWXT5R3I"],"prefix":"","suffix":" a seventh case without comma","itemData":{"number-of-pages":"216","ISBN":"978-0-8039-8332-8","publisher-place":"London, England","type":"book","note":"MAG ID: 386349523","title-short":"Ideology and opinions","citation-key":"Billig1991IdeologyOpinions","title":"Ideology and opinions: studies in rhetorical psychology","language":"en","id":"Billig1991IdeologyOpinions","collection-title":"Loughborough studies in communication and discourse","publisher":"Sage Publications","author":[{"given":"Michael","family":"Billig"}],"event-place":"London, England","issued":{"date-parts":[[1991]]}},"id":103,"uris":["http://zotero.org/users/8230813/items/QWXT5R3I"]}],"schema":"https://github.com/citation-style-language/schema/raw/master/csl-citation.json","citationID":"00000009","properties":{"noteIndex":0,"formattedCitation":"[@Billig1991IdeologyOpinions a seventh case without comma]"}}   </w:instrText>
       </w:r>
       <w:r>
         <w:fldChar w:fldCharType="separate"/>
@@ -626,7 +626,7 @@
         <w:fldChar w:fldCharType="begin"/>
       </w:r>
       <w:r>
-        <w:instrText xml:space="preserve"> ADDIN ZOTERO_ITEM CSL_CITATION {"properties":{"noteIndex":0,"formattedCitation":"[@Billig1991IdeologyOpinions{ii, A, D-Z}, with a suffix]"},"schema":"https://github.com/citation-style-language/schema/raw/master/csl-citation.json","citationItems":[{"uri":["http://zotero.org/users/8230813/items/6TSPWPR2"],"locator":"ii, A, D-Z","label":"page","itemData":{"title":"Ideology and opinions: studies in rhetorical psychology","event-place":"London, England","citation-key":"Billig1991IdeologyOpinions","id":"Billig1991IdeologyOpinions","author":[{"family":"Billig","given":"Michael"}],"title-short":"Ideology and opinions","publisher-place":"London, England","publisher":"Sage Publications","ISBN":"978-0-8039-8332-8","number-of-pages":"216","collection-title":"Loughborough studies in communication and discourse","note":"MAG ID: 386349523","language":"en","issued":{"date-parts":[[1991]]},"type":"book"},"suffix":", with a suffix","uris":["http://zotero.org/users/8230813/items/6TSPWPR2"],"id":103,"prefix":""}],"citationID":"00000010"}   </w:instrText>
+        <w:instrText xml:space="preserve"> ADDIN ZOTERO_ITEM CSL_CITATION {"citationItems":[{"uri":["http://zotero.org/users/8230813/items/QWXT5R3I"],"prefix":"","locator":"ii, A, D-Z","label":"page","suffix":", with a suffix","itemData":{"number-of-pages":"216","ISBN":"978-0-8039-8332-8","publisher-place":"London, England","type":"book","note":"MAG ID: 386349523","title-short":"Ideology and opinions","citation-key":"Billig1991IdeologyOpinions","title":"Ideology and opinions: studies in rhetorical psychology","language":"en","id":"Billig1991IdeologyOpinions","collection-title":"Loughborough studies in communication and discourse","publisher":"Sage Publications","author":[{"given":"Michael","family":"Billig"}],"event-place":"London, England","issued":{"date-parts":[[1991]]}},"id":103,"uris":["http://zotero.org/users/8230813/items/QWXT5R3I"]}],"schema":"https://github.com/citation-style-language/schema/raw/master/csl-citation.json","citationID":"00000010","properties":{"noteIndex":0,"formattedCitation":"[@Billig1991IdeologyOpinions{ii, A, D-Z}, with a suffix]"}}   </w:instrText>
       </w:r>
       <w:r>
         <w:fldChar w:fldCharType="separate"/>
@@ -656,7 +656,7 @@
         <w:fldChar w:fldCharType="begin"/>
       </w:r>
       <w:r>
-        <w:instrText xml:space="preserve"> ADDIN ZOTERO_ITEM CSL_CITATION {"properties":{"noteIndex":0,"formattedCitation":"[@Billig1991IdeologyOpinions, {pp. iv, vi-xi, (xv)-(xvii)} with suffix here]"},"schema":"https://github.com/citation-style-language/schema/raw/master/csl-citation.json","citationItems":[{"uri":["http://zotero.org/users/8230813/items/6TSPWPR2"],"locator":" iv, vi-xi, (xv)-(xvii)","label":"page","itemData":{"title":"Ideology and opinions: studies in rhetorical psychology","event-place":"London, England","citation-key":"Billig1991IdeologyOpinions","id":"Billig1991IdeologyOpinions","author":[{"family":"Billig","given":"Michael"}],"title-short":"Ideology and opinions","publisher-place":"London, England","publisher":"Sage Publications","ISBN":"978-0-8039-8332-8","number-of-pages":"216","collection-title":"Loughborough studies in communication and discourse","note":"MAG ID: 386349523","language":"en","issued":{"date-parts":[[1991]]},"type":"book"},"suffix":"with suffix here","uris":["http://zotero.org/users/8230813/items/6TSPWPR2"],"id":103,"prefix":""}],"citationID":"00000011"}   </w:instrText>
+        <w:instrText xml:space="preserve"> ADDIN ZOTERO_ITEM CSL_CITATION {"citationItems":[{"uri":["http://zotero.org/users/8230813/items/QWXT5R3I"],"prefix":"","locator":" iv, vi-xi, (xv)-(xvii)","label":"page","suffix":"with suffix here","itemData":{"number-of-pages":"216","ISBN":"978-0-8039-8332-8","publisher-place":"London, England","type":"book","note":"MAG ID: 386349523","title-short":"Ideology and opinions","citation-key":"Billig1991IdeologyOpinions","title":"Ideology and opinions: studies in rhetorical psychology","language":"en","id":"Billig1991IdeologyOpinions","collection-title":"Loughborough studies in communication and discourse","publisher":"Sage Publications","author":[{"given":"Michael","family":"Billig"}],"event-place":"London, England","issued":{"date-parts":[[1991]]}},"id":103,"uris":["http://zotero.org/users/8230813/items/QWXT5R3I"]}],"schema":"https://github.com/citation-style-language/schema/raw/master/csl-citation.json","citationID":"00000011","properties":{"noteIndex":0,"formattedCitation":"[@Billig1991IdeologyOpinions, {pp. iv, vi-xi, (xv)-(xvii)} with suffix here]"}}   </w:instrText>
       </w:r>
       <w:r>
         <w:fldChar w:fldCharType="separate"/>
@@ -686,7 +686,7 @@
         <w:fldChar w:fldCharType="begin"/>
       </w:r>
       <w:r>
-        <w:instrText xml:space="preserve"> ADDIN ZOTERO_ITEM CSL_CITATION {"properties":{"noteIndex":0,"formattedCitation":"[@Billig1991IdeologyOpinions{}, 99 years later]"},"schema":"https://github.com/citation-style-language/schema/raw/master/csl-citation.json","citationItems":[{"uri":["http://zotero.org/users/8230813/items/6TSPWPR2"],"locator":"","label":"page","itemData":{"title":"Ideology and opinions: studies in rhetorical psychology","event-place":"London, England","citation-key":"Billig1991IdeologyOpinions","id":"Billig1991IdeologyOpinions","author":[{"family":"Billig","given":"Michael"}],"title-short":"Ideology and opinions","publisher-place":"London, England","publisher":"Sage Publications","ISBN":"978-0-8039-8332-8","number-of-pages":"216","collection-title":"Loughborough studies in communication and discourse","note":"MAG ID: 386349523","language":"en","issued":{"date-parts":[[1991]]},"type":"book"},"suffix":", 99 years later","uris":["http://zotero.org/users/8230813/items/6TSPWPR2"],"id":103,"prefix":""}],"citationID":"00000012"}   </w:instrText>
+        <w:instrText xml:space="preserve"> ADDIN ZOTERO_ITEM CSL_CITATION {"citationItems":[{"uri":["http://zotero.org/users/8230813/items/QWXT5R3I"],"prefix":"","locator":"","label":"page","suffix":", 99 years later","itemData":{"number-of-pages":"216","ISBN":"978-0-8039-8332-8","publisher-place":"London, England","type":"book","note":"MAG ID: 386349523","title-short":"Ideology and opinions","citation-key":"Billig1991IdeologyOpinions","title":"Ideology and opinions: studies in rhetorical psychology","language":"en","id":"Billig1991IdeologyOpinions","collection-title":"Loughborough studies in communication and discourse","publisher":"Sage Publications","author":[{"given":"Michael","family":"Billig"}],"event-place":"London, England","issued":{"date-parts":[[1991]]}},"id":103,"uris":["http://zotero.org/users/8230813/items/QWXT5R3I"]}],"schema":"https://github.com/citation-style-language/schema/raw/master/csl-citation.json","citationID":"00000012","properties":{"noteIndex":0,"formattedCitation":"[@Billig1991IdeologyOpinions{}, 99 years later]"}}   </w:instrText>
       </w:r>
       <w:r>
         <w:fldChar w:fldCharType="separate"/>
@@ -724,7 +724,7 @@
         <w:fldChar w:fldCharType="begin"/>
       </w:r>
       <w:r>
-        <w:instrText xml:space="preserve"> ADDIN ZOTERO_ITEM CSL_CITATION {"properties":{"noteIndex":0,"formattedCitation":"[@Billig1991IdeologyOpinions, one suffix after comma]"},"schema":"https://github.com/citation-style-language/schema/raw/master/csl-citation.json","citationItems":[{"uri":["http://zotero.org/users/8230813/items/6TSPWPR2"],"itemData":{"title":"Ideology and opinions: studies in rhetorical psychology","event-place":"London, England","citation-key":"Billig1991IdeologyOpinions","id":"Billig1991IdeologyOpinions","author":[{"family":"Billig","given":"Michael"}],"title-short":"Ideology and opinions","publisher-place":"London, England","publisher":"Sage Publications","ISBN":"978-0-8039-8332-8","number-of-pages":"216","collection-title":"Loughborough studies in communication and discourse","note":"MAG ID: 386349523","language":"en","issued":{"date-parts":[[1991]]},"type":"book"},"suffix":", one suffix after comma","uris":["http://zotero.org/users/8230813/items/6TSPWPR2"],"id":103,"prefix":""}],"citationID":"00000013"}   </w:instrText>
+        <w:instrText xml:space="preserve"> ADDIN ZOTERO_ITEM CSL_CITATION {"citationItems":[{"uri":["http://zotero.org/users/8230813/items/QWXT5R3I"],"prefix":"","suffix":", one suffix after comma","itemData":{"number-of-pages":"216","ISBN":"978-0-8039-8332-8","publisher-place":"London, England","type":"book","note":"MAG ID: 386349523","title-short":"Ideology and opinions","citation-key":"Billig1991IdeologyOpinions","title":"Ideology and opinions: studies in rhetorical psychology","language":"en","id":"Billig1991IdeologyOpinions","collection-title":"Loughborough studies in communication and discourse","publisher":"Sage Publications","author":[{"given":"Michael","family":"Billig"}],"event-place":"London, England","issued":{"date-parts":[[1991]]}},"id":103,"uris":["http://zotero.org/users/8230813/items/QWXT5R3I"]}],"schema":"https://github.com/citation-style-language/schema/raw/master/csl-citation.json","citationID":"00000013","properties":{"noteIndex":0,"formattedCitation":"[@Billig1991IdeologyOpinions, one suffix after comma]"}}   </w:instrText>
       </w:r>
       <w:r>
         <w:fldChar w:fldCharType="separate"/>
@@ -754,7 +754,7 @@
         <w:fldChar w:fldCharType="begin"/>
       </w:r>
       <w:r>
-        <w:instrText xml:space="preserve"> ADDIN ZOTERO_ITEM CSL_CITATION {"properties":{"noteIndex":0,"formattedCitation":"[@Billig1991IdeologyOpinions 2 suffix without comma]"},"schema":"https://github.com/citation-style-language/schema/raw/master/csl-citation.json","citationItems":[{"uri":["http://zotero.org/users/8230813/items/6TSPWPR2"],"locator":"2","label":"page","itemData":{"title":"Ideology and opinions: studies in rhetorical psychology","event-place":"London, England","citation-key":"Billig1991IdeologyOpinions","id":"Billig1991IdeologyOpinions","author":[{"family":"Billig","given":"Michael"}],"title-short":"Ideology and opinions","publisher-place":"London, England","publisher":"Sage Publications","ISBN":"978-0-8039-8332-8","number-of-pages":"216","collection-title":"Loughborough studies in communication and discourse","note":"MAG ID: 386349523","language":"en","issued":{"date-parts":[[1991]]},"type":"book"},"suffix":" suffix without comma","uris":["http://zotero.org/users/8230813/items/6TSPWPR2"],"id":103,"prefix":""}],"citationID":"00000014"}   </w:instrText>
+        <w:instrText xml:space="preserve"> ADDIN ZOTERO_ITEM CSL_CITATION {"citationItems":[{"uri":["http://zotero.org/users/8230813/items/QWXT5R3I"],"prefix":"","locator":"2","label":"page","suffix":"suffix without comma","itemData":{"number-of-pages":"216","ISBN":"978-0-8039-8332-8","publisher-place":"London, England","type":"book","note":"MAG ID: 386349523","title-short":"Ideology and opinions","citation-key":"Billig1991IdeologyOpinions","title":"Ideology and opinions: studies in rhetorical psychology","language":"en","id":"Billig1991IdeologyOpinions","collection-title":"Loughborough studies in communication and discourse","publisher":"Sage Publications","author":[{"given":"Michael","family":"Billig"}],"event-place":"London, England","issued":{"date-parts":[[1991]]}},"id":103,"uris":["http://zotero.org/users/8230813/items/QWXT5R3I"]}],"schema":"https://github.com/citation-style-language/schema/raw/master/csl-citation.json","citationID":"00000014","properties":{"noteIndex":0,"formattedCitation":"[@Billig1991IdeologyOpinions 2 suffix without comma]"}}   </w:instrText>
       </w:r>
       <w:r>
         <w:fldChar w:fldCharType="separate"/>
@@ -784,7 +784,7 @@
         <w:fldChar w:fldCharType="begin"/>
       </w:r>
       <w:r>
-        <w:instrText xml:space="preserve"> ADDIN ZOTERO_ITEM CSL_CITATION {"properties":{"noteIndex":0,"formattedCitation":"[@Billig1991IdeologyOpinions, 3 suffix after comma with number]"},"schema":"https://github.com/citation-style-language/schema/raw/master/csl-citation.json","citationItems":[{"uri":["http://zotero.org/users/8230813/items/6TSPWPR2"],"locator":"3","label":"page","itemData":{"title":"Ideology and opinions: studies in rhetorical psychology","event-place":"London, England","citation-key":"Billig1991IdeologyOpinions","id":"Billig1991IdeologyOpinions","author":[{"family":"Billig","given":"Michael"}],"title-short":"Ideology and opinions","publisher-place":"London, England","publisher":"Sage Publications","ISBN":"978-0-8039-8332-8","number-of-pages":"216","collection-title":"Loughborough studies in communication and discourse","note":"MAG ID: 386349523","language":"en","issued":{"date-parts":[[1991]]},"type":"book"},"suffix":"suffix after comma with number","uris":["http://zotero.org/users/8230813/items/6TSPWPR2"],"id":103,"prefix":""}],"citationID":"00000015"}   </w:instrText>
+        <w:instrText xml:space="preserve"> ADDIN ZOTERO_ITEM CSL_CITATION {"citationItems":[{"uri":["http://zotero.org/users/8230813/items/QWXT5R3I"],"prefix":"","locator":"3","label":"page","suffix":"suffix after comma with number","itemData":{"number-of-pages":"216","ISBN":"978-0-8039-8332-8","publisher-place":"London, England","type":"book","note":"MAG ID: 386349523","title-short":"Ideology and opinions","citation-key":"Billig1991IdeologyOpinions","title":"Ideology and opinions: studies in rhetorical psychology","language":"en","id":"Billig1991IdeologyOpinions","collection-title":"Loughborough studies in communication and discourse","publisher":"Sage Publications","author":[{"given":"Michael","family":"Billig"}],"event-place":"London, England","issued":{"date-parts":[[1991]]}},"id":103,"uris":["http://zotero.org/users/8230813/items/QWXT5R3I"]}],"schema":"https://github.com/citation-style-language/schema/raw/master/csl-citation.json","citationID":"00000015","properties":{"noteIndex":0,"formattedCitation":"[@Billig1991IdeologyOpinions, 3 suffix after comma with number]"}}   </w:instrText>
       </w:r>
       <w:r>
         <w:fldChar w:fldCharType="separate"/>
@@ -814,7 +814,7 @@
         <w:fldChar w:fldCharType="begin"/>
       </w:r>
       <w:r>
-        <w:instrText xml:space="preserve"> ADDIN ZOTERO_ITEM CSL_CITATION {"properties":{"noteIndex":0,"formattedCitation":"[@Billig1991IdeologyOpinions, iv wordAfterRoman]"},"schema":"https://github.com/citation-style-language/schema/raw/master/csl-citation.json","citationItems":[{"uri":["http://zotero.org/users/8230813/items/6TSPWPR2"],"itemData":{"title":"Ideology and opinions: studies in rhetorical psychology","event-place":"London, England","citation-key":"Billig1991IdeologyOpinions","id":"Billig1991IdeologyOpinions","author":[{"family":"Billig","given":"Michael"}],"title-short":"Ideology and opinions","publisher-place":"London, England","publisher":"Sage Publications","ISBN":"978-0-8039-8332-8","number-of-pages":"216","collection-title":"Loughborough studies in communication and discourse","note":"MAG ID: 386349523","language":"en","issued":{"date-parts":[[1991]]},"type":"book"},"suffix":", iv wordAfterRoman","uris":["http://zotero.org/users/8230813/items/6TSPWPR2"],"id":103,"prefix":""}],"citationID":"00000016"}   </w:instrText>
+        <w:instrText xml:space="preserve"> ADDIN ZOTERO_ITEM CSL_CITATION {"citationItems":[{"uri":["http://zotero.org/users/8230813/items/QWXT5R3I"],"prefix":"","suffix":", iv wordAfterRoman","itemData":{"number-of-pages":"216","ISBN":"978-0-8039-8332-8","publisher-place":"London, England","type":"book","note":"MAG ID: 386349523","title-short":"Ideology and opinions","citation-key":"Billig1991IdeologyOpinions","title":"Ideology and opinions: studies in rhetorical psychology","language":"en","id":"Billig1991IdeologyOpinions","collection-title":"Loughborough studies in communication and discourse","publisher":"Sage Publications","author":[{"given":"Michael","family":"Billig"}],"event-place":"London, England","issued":{"date-parts":[[1991]]}},"id":103,"uris":["http://zotero.org/users/8230813/items/QWXT5R3I"]}],"schema":"https://github.com/citation-style-language/schema/raw/master/csl-citation.json","citationID":"00000016","properties":{"noteIndex":0,"formattedCitation":"[@Billig1991IdeologyOpinions, iv wordAfterRoman]"}}   </w:instrText>
       </w:r>
       <w:r>
         <w:fldChar w:fldCharType="separate"/>
@@ -844,7 +844,7 @@
         <w:fldChar w:fldCharType="begin"/>
       </w:r>
       <w:r>
-        <w:instrText xml:space="preserve"> ADDIN ZOTERO_ITEM CSL_CITATION {"properties":{"noteIndex":0,"formattedCitation":"[@Billig1991IdeologyOpinions, one]"},"schema":"https://github.com/citation-style-language/schema/raw/master/csl-citation.json","citationItems":[{"uri":["http://zotero.org/users/8230813/items/6TSPWPR2"],"itemData":{"title":"Ideology and opinions: studies in rhetorical psychology","event-place":"London, England","citation-key":"Billig1991IdeologyOpinions","id":"Billig1991IdeologyOpinions","author":[{"family":"Billig","given":"Michael"}],"title-short":"Ideology and opinions","publisher-place":"London, England","publisher":"Sage Publications","ISBN":"978-0-8039-8332-8","number-of-pages":"216","collection-title":"Loughborough studies in communication and discourse","note":"MAG ID: 386349523","language":"en","issued":{"date-parts":[[1991]]},"type":"book"},"suffix":", one","uris":["http://zotero.org/users/8230813/items/6TSPWPR2"],"id":103,"prefix":""}],"citationID":"00000017"}   </w:instrText>
+        <w:instrText xml:space="preserve"> ADDIN ZOTERO_ITEM CSL_CITATION {"citationItems":[{"uri":["http://zotero.org/users/8230813/items/QWXT5R3I"],"prefix":"","suffix":", one","itemData":{"number-of-pages":"216","ISBN":"978-0-8039-8332-8","publisher-place":"London, England","type":"book","note":"MAG ID: 386349523","title-short":"Ideology and opinions","citation-key":"Billig1991IdeologyOpinions","title":"Ideology and opinions: studies in rhetorical psychology","language":"en","id":"Billig1991IdeologyOpinions","collection-title":"Loughborough studies in communication and discourse","publisher":"Sage Publications","author":[{"given":"Michael","family":"Billig"}],"event-place":"London, England","issued":{"date-parts":[[1991]]}},"id":103,"uris":["http://zotero.org/users/8230813/items/QWXT5R3I"]}],"schema":"https://github.com/citation-style-language/schema/raw/master/csl-citation.json","citationID":"00000017","properties":{"noteIndex":0,"formattedCitation":"[@Billig1991IdeologyOpinions, one]"}}   </w:instrText>
       </w:r>
       <w:r>
         <w:fldChar w:fldCharType="separate"/>
@@ -874,7 +874,7 @@
         <w:fldChar w:fldCharType="begin"/>
       </w:r>
       <w:r>
-        <w:instrText xml:space="preserve"> ADDIN ZOTERO_ITEM CSL_CITATION {"properties":{"noteIndex":0,"formattedCitation":"[@Billig1991IdeologyOpinions, p. vi]"},"schema":"https://github.com/citation-style-language/schema/raw/master/csl-citation.json","citationItems":[{"uri":["http://zotero.org/users/8230813/items/6TSPWPR2"],"locator":" vi","label":"page","itemData":{"title":"Ideology and opinions: studies in rhetorical psychology","event-place":"London, England","citation-key":"Billig1991IdeologyOpinions","id":"Billig1991IdeologyOpinions","author":[{"family":"Billig","given":"Michael"}],"title-short":"Ideology and opinions","publisher-place":"London, England","publisher":"Sage Publications","ISBN":"978-0-8039-8332-8","number-of-pages":"216","collection-title":"Loughborough studies in communication and discourse","note":"MAG ID: 386349523","language":"en","issued":{"date-parts":[[1991]]},"type":"book"},"suffix":"","uris":["http://zotero.org/users/8230813/items/6TSPWPR2"],"id":103,"prefix":""}],"citationID":"00000018"}   </w:instrText>
+        <w:instrText xml:space="preserve"> ADDIN ZOTERO_ITEM CSL_CITATION {"citationItems":[{"uri":["http://zotero.org/users/8230813/items/QWXT5R3I"],"prefix":"","locator":" vi","label":"page","suffix":"","itemData":{"number-of-pages":"216","ISBN":"978-0-8039-8332-8","publisher-place":"London, England","type":"book","note":"MAG ID: 386349523","title-short":"Ideology and opinions","citation-key":"Billig1991IdeologyOpinions","title":"Ideology and opinions: studies in rhetorical psychology","language":"en","id":"Billig1991IdeologyOpinions","collection-title":"Loughborough studies in communication and discourse","publisher":"Sage Publications","author":[{"given":"Michael","family":"Billig"}],"event-place":"London, England","issued":{"date-parts":[[1991]]}},"id":103,"uris":["http://zotero.org/users/8230813/items/QWXT5R3I"]}],"schema":"https://github.com/citation-style-language/schema/raw/master/csl-citation.json","citationID":"00000018","properties":{"noteIndex":0,"formattedCitation":"[@Billig1991IdeologyOpinions, p. vi]"}}   </w:instrText>
       </w:r>
       <w:r>
         <w:fldChar w:fldCharType="separate"/>
@@ -904,7 +904,7 @@
         <w:fldChar w:fldCharType="begin"/>
       </w:r>
       <w:r>
-        <w:instrText xml:space="preserve"> ADDIN ZOTERO_ITEM CSL_CITATION {"properties":{"noteIndex":0,"formattedCitation":"[@Billig1991IdeologyOpinions a seventh case without comma]"},"schema":"https://github.com/citation-style-language/schema/raw/master/csl-citation.json","citationItems":[{"uri":["http://zotero.org/users/8230813/items/6TSPWPR2"],"itemData":{"title":"Ideology and opinions: studies in rhetorical psychology","event-place":"London, England","citation-key":"Billig1991IdeologyOpinions","id":"Billig1991IdeologyOpinions","author":[{"family":"Billig","given":"Michael"}],"title-short":"Ideology and opinions","publisher-place":"London, England","publisher":"Sage Publications","ISBN":"978-0-8039-8332-8","number-of-pages":"216","collection-title":"Loughborough studies in communication and discourse","note":"MAG ID: 386349523","language":"en","issued":{"date-parts":[[1991]]},"type":"book"},"suffix":" a seventh case without comma","uris":["http://zotero.org/users/8230813/items/6TSPWPR2"],"id":103,"prefix":""}],"citationID":"00000019"}   </w:instrText>
+        <w:instrText xml:space="preserve"> ADDIN ZOTERO_ITEM CSL_CITATION {"citationItems":[{"uri":["http://zotero.org/users/8230813/items/QWXT5R3I"],"prefix":"","suffix":" a seventh case without comma","itemData":{"number-of-pages":"216","ISBN":"978-0-8039-8332-8","publisher-place":"London, England","type":"book","note":"MAG ID: 386349523","title-short":"Ideology and opinions","citation-key":"Billig1991IdeologyOpinions","title":"Ideology and opinions: studies in rhetorical psychology","language":"en","id":"Billig1991IdeologyOpinions","collection-title":"Loughborough studies in communication and discourse","publisher":"Sage Publications","author":[{"given":"Michael","family":"Billig"}],"event-place":"London, England","issued":{"date-parts":[[1991]]}},"id":103,"uris":["http://zotero.org/users/8230813/items/QWXT5R3I"]}],"schema":"https://github.com/citation-style-language/schema/raw/master/csl-citation.json","citationID":"00000019","properties":{"noteIndex":0,"formattedCitation":"[@Billig1991IdeologyOpinions a seventh case without comma]"}}   </w:instrText>
       </w:r>
       <w:r>
         <w:fldChar w:fldCharType="separate"/>
@@ -940,7 +940,7 @@
         <w:fldChar w:fldCharType="begin"/>
       </w:r>
       <w:r>
-        <w:instrText xml:space="preserve"> ADDIN ZOTERO_ITEM CSL_CITATION {"properties":{"noteIndex":0,"formattedCitation":"[@Billig1991IdeologyOpinions{ii, A, D-Z}, with a suffix]"},"schema":"https://github.com/citation-style-language/schema/raw/master/csl-citation.json","citationItems":[{"uri":["http://zotero.org/users/8230813/items/6TSPWPR2"],"locator":"ii, A, D-Z","label":"page","itemData":{"title":"Ideology and opinions: studies in rhetorical psychology","event-place":"London, England","citation-key":"Billig1991IdeologyOpinions","id":"Billig1991IdeologyOpinions","author":[{"family":"Billig","given":"Michael"}],"title-short":"Ideology and opinions","publisher-place":"London, England","publisher":"Sage Publications","ISBN":"978-0-8039-8332-8","number-of-pages":"216","collection-title":"Loughborough studies in communication and discourse","note":"MAG ID: 386349523","language":"en","issued":{"date-parts":[[1991]]},"type":"book"},"suffix":", with a suffix","uris":["http://zotero.org/users/8230813/items/6TSPWPR2"],"id":103,"prefix":""}],"citationID":"00000020"}   </w:instrText>
+        <w:instrText xml:space="preserve"> ADDIN ZOTERO_ITEM CSL_CITATION {"citationItems":[{"uri":["http://zotero.org/users/8230813/items/QWXT5R3I"],"prefix":"","locator":"ii, A, D-Z","label":"page","suffix":", with a suffix","itemData":{"number-of-pages":"216","ISBN":"978-0-8039-8332-8","publisher-place":"London, England","type":"book","note":"MAG ID: 386349523","title-short":"Ideology and opinions","citation-key":"Billig1991IdeologyOpinions","title":"Ideology and opinions: studies in rhetorical psychology","language":"en","id":"Billig1991IdeologyOpinions","collection-title":"Loughborough studies in communication and discourse","publisher":"Sage Publications","author":[{"given":"Michael","family":"Billig"}],"event-place":"London, England","issued":{"date-parts":[[1991]]}},"id":103,"uris":["http://zotero.org/users/8230813/items/QWXT5R3I"]}],"schema":"https://github.com/citation-style-language/schema/raw/master/csl-citation.json","citationID":"00000020","properties":{"noteIndex":0,"formattedCitation":"[@Billig1991IdeologyOpinions{ii, A, D-Z}, with a suffix]"}}   </w:instrText>
       </w:r>
       <w:r>
         <w:fldChar w:fldCharType="separate"/>
@@ -970,7 +970,7 @@
         <w:fldChar w:fldCharType="begin"/>
       </w:r>
       <w:r>
-        <w:instrText xml:space="preserve"> ADDIN ZOTERO_ITEM CSL_CITATION {"properties":{"noteIndex":0,"formattedCitation":"[@Billig1991IdeologyOpinions, {pp. iv, vi-xi, (xv)-(xvii)} with suffix here]"},"schema":"https://github.com/citation-style-language/schema/raw/master/csl-citation.json","citationItems":[{"uri":["http://zotero.org/users/8230813/items/6TSPWPR2"],"locator":" iv, vi-xi, (xv)-(xvii)","label":"page","itemData":{"title":"Ideology and opinions: studies in rhetorical psychology","event-place":"London, England","citation-key":"Billig1991IdeologyOpinions","id":"Billig1991IdeologyOpinions","author":[{"family":"Billig","given":"Michael"}],"title-short":"Ideology and opinions","publisher-place":"London, England","publisher":"Sage Publications","ISBN":"978-0-8039-8332-8","number-of-pages":"216","collection-title":"Loughborough studies in communication and discourse","note":"MAG ID: 386349523","language":"en","issued":{"date-parts":[[1991]]},"type":"book"},"suffix":"with suffix here","uris":["http://zotero.org/users/8230813/items/6TSPWPR2"],"id":103,"prefix":""}],"citationID":"00000021"}   </w:instrText>
+        <w:instrText xml:space="preserve"> ADDIN ZOTERO_ITEM CSL_CITATION {"citationItems":[{"uri":["http://zotero.org/users/8230813/items/QWXT5R3I"],"prefix":"","locator":" iv, vi-xi, (xv)-(xvii)","label":"page","suffix":"with suffix here","itemData":{"number-of-pages":"216","ISBN":"978-0-8039-8332-8","publisher-place":"London, England","type":"book","note":"MAG ID: 386349523","title-short":"Ideology and opinions","citation-key":"Billig1991IdeologyOpinions","title":"Ideology and opinions: studies in rhetorical psychology","language":"en","id":"Billig1991IdeologyOpinions","collection-title":"Loughborough studies in communication and discourse","publisher":"Sage Publications","author":[{"given":"Michael","family":"Billig"}],"event-place":"London, England","issued":{"date-parts":[[1991]]}},"id":103,"uris":["http://zotero.org/users/8230813/items/QWXT5R3I"]}],"schema":"https://github.com/citation-style-language/schema/raw/master/csl-citation.json","citationID":"00000021","properties":{"noteIndex":0,"formattedCitation":"[@Billig1991IdeologyOpinions, {pp. iv, vi-xi, (xv)-(xvii)} with suffix here]"}}   </w:instrText>
       </w:r>
       <w:r>
         <w:fldChar w:fldCharType="separate"/>
@@ -1000,7 +1000,7 @@
         <w:fldChar w:fldCharType="begin"/>
       </w:r>
       <w:r>
-        <w:instrText xml:space="preserve"> ADDIN ZOTERO_ITEM CSL_CITATION {"properties":{"noteIndex":0,"formattedCitation":"[@Billig1991IdeologyOpinions{}, 99 years later]"},"schema":"https://github.com/citation-style-language/schema/raw/master/csl-citation.json","citationItems":[{"uri":["http://zotero.org/users/8230813/items/6TSPWPR2"],"locator":"","label":"page","itemData":{"title":"Ideology and opinions: studies in rhetorical psychology","event-place":"London, England","citation-key":"Billig1991IdeologyOpinions","id":"Billig1991IdeologyOpinions","author":[{"family":"Billig","given":"Michael"}],"title-short":"Ideology and opinions","publisher-place":"London, England","publisher":"Sage Publications","ISBN":"978-0-8039-8332-8","number-of-pages":"216","collection-title":"Loughborough studies in communication and discourse","note":"MAG ID: 386349523","language":"en","issued":{"date-parts":[[1991]]},"type":"book"},"suffix":", 99 years later","uris":["http://zotero.org/users/8230813/items/6TSPWPR2"],"id":103,"prefix":""}],"citationID":"00000022"}   </w:instrText>
+        <w:instrText xml:space="preserve"> ADDIN ZOTERO_ITEM CSL_CITATION {"citationItems":[{"uri":["http://zotero.org/users/8230813/items/QWXT5R3I"],"prefix":"","locator":"","label":"page","suffix":", 99 years later","itemData":{"number-of-pages":"216","ISBN":"978-0-8039-8332-8","publisher-place":"London, England","type":"book","note":"MAG ID: 386349523","title-short":"Ideology and opinions","citation-key":"Billig1991IdeologyOpinions","title":"Ideology and opinions: studies in rhetorical psychology","language":"en","id":"Billig1991IdeologyOpinions","collection-title":"Loughborough studies in communication and discourse","publisher":"Sage Publications","author":[{"given":"Michael","family":"Billig"}],"event-place":"London, England","issued":{"date-parts":[[1991]]}},"id":103,"uris":["http://zotero.org/users/8230813/items/QWXT5R3I"]}],"schema":"https://github.com/citation-style-language/schema/raw/master/csl-citation.json","citationID":"00000022","properties":{"noteIndex":0,"formattedCitation":"[@Billig1991IdeologyOpinions{}, 99 years later]"}}   </w:instrText>
       </w:r>
       <w:r>
         <w:fldChar w:fldCharType="separate"/>

</xml_diff>